<commit_message>
Fix #2 Atualiza diagramas
</commit_message>
<xml_diff>
--- a/Apêndices/Apêndice D (Diagramas).docx
+++ b/Apêndices/Apêndice D (Diagramas).docx
@@ -5,9 +5,12 @@
     <w:p>
       <w:pPr>
         <w:pStyle w:val="Ttulo1"/>
-      </w:pPr>
-      <w:bookmarkStart w:id="0" w:name="_GoBack"/>
-      <w:bookmarkEnd w:id="0"/>
+        <w:numPr>
+          <w:ilvl w:val="0"/>
+          <w:numId w:val="3"/>
+        </w:numPr>
+        <w:jc w:val="left"/>
+      </w:pPr>
       <w:r>
         <w:t>Apêndice D</w:t>
       </w:r>
@@ -17,7 +20,6 @@
     </w:p>
     <w:p>
       <w:pPr>
-        <w:spacing w:line="480" w:lineRule="auto"/>
         <w:rPr>
           <w:lang w:val="en-US"/>
         </w:rPr>
@@ -31,47 +33,59 @@
         <w:t xml:space="preserve"> </w:t>
       </w:r>
     </w:p>
-    <w:p>
-      <w:pPr>
-        <w:pStyle w:val="Legenda"/>
-      </w:pPr>
-    </w:p>
-    <w:p>
-      <w:pPr>
-        <w:pStyle w:val="Legenda"/>
-      </w:pPr>
-      <w:r>
+    <w:p/>
+    <w:p>
+      <w:pPr>
+        <w:pStyle w:val="SemEspaamento"/>
+      </w:pPr>
+      <w:r>
+        <w:rPr>
+          <w:b/>
+        </w:rPr>
         <w:t xml:space="preserve">Figura </w:t>
       </w:r>
-      <w:fldSimple w:instr=" STYLEREF 1 \s ">
-        <w:r>
-          <w:rPr>
-            <w:noProof/>
-          </w:rPr>
-          <w:t>10</w:t>
-        </w:r>
-      </w:fldSimple>
       <w:proofErr w:type="gramStart"/>
       <w:r>
+        <w:rPr>
+          <w:b/>
+        </w:rPr>
+        <w:t>11</w:t>
+      </w:r>
+      <w:r>
+        <w:rPr>
+          <w:b/>
+        </w:rPr>
         <w:t>.</w:t>
       </w:r>
       <w:proofErr w:type="gramEnd"/>
       <w:r>
+        <w:rPr>
+          <w:b/>
+        </w:rPr>
         <w:fldChar w:fldCharType="begin"/>
       </w:r>
       <w:r>
+        <w:rPr>
+          <w:b/>
+        </w:rPr>
         <w:instrText xml:space="preserve"> SEQ Figura \* ARABIC \s 1 </w:instrText>
       </w:r>
       <w:r>
+        <w:rPr>
+          <w:b/>
+        </w:rPr>
         <w:fldChar w:fldCharType="separate"/>
       </w:r>
       <w:r>
         <w:rPr>
-          <w:noProof/>
+          <w:b/>
         </w:rPr>
         <w:t>1</w:t>
       </w:r>
       <w:r>
+        <w:rPr>
+          <w:b/>
+        </w:rPr>
         <w:fldChar w:fldCharType="end"/>
       </w:r>
       <w:r>
@@ -87,10 +101,10 @@
       </w:pPr>
       <w:r>
         <w:drawing>
-          <wp:inline distT="0" distB="0" distL="0" distR="0" wp14:anchorId="6D41CD93" wp14:editId="107869D4">
-            <wp:extent cx="4924425" cy="4400550"/>
-            <wp:effectExtent l="0" t="0" r="9525" b="0"/>
-            <wp:docPr id="1" name="Imagem 1" descr="C:\Users\diegovictor\AppData\Local\Microsoft\Windows\INetCache\Content.Word\DCU01.png"/>
+          <wp:inline distT="0" distB="0" distL="0" distR="0">
+            <wp:extent cx="4886325" cy="3571875"/>
+            <wp:effectExtent l="0" t="0" r="9525" b="9525"/>
+            <wp:docPr id="27" name="Imagem 27"/>
             <wp:cNvGraphicFramePr>
               <a:graphicFrameLocks xmlns:a="http://schemas.openxmlformats.org/drawingml/2006/main" noChangeAspect="1"/>
             </wp:cNvGraphicFramePr>
@@ -98,12 +112,12 @@
               <a:graphicData uri="http://schemas.openxmlformats.org/drawingml/2006/picture">
                 <pic:pic xmlns:pic="http://schemas.openxmlformats.org/drawingml/2006/picture">
                   <pic:nvPicPr>
-                    <pic:cNvPr id="0" name="Picture 21" descr="C:\Users\diegovictor\AppData\Local\Microsoft\Windows\INetCache\Content.Word\DCU01.png"/>
+                    <pic:cNvPr id="0" name="Picture 1"/>
                     <pic:cNvPicPr>
                       <a:picLocks noChangeAspect="1" noChangeArrowheads="1"/>
                     </pic:cNvPicPr>
                   </pic:nvPicPr>
-                  <pic:blipFill>
+                  <pic:blipFill rotWithShape="1">
                     <a:blip r:embed="rId9">
                       <a:extLst>
                         <a:ext uri="{28A0092B-C50C-407E-A947-70E740481C1C}">
@@ -111,15 +125,13 @@
                         </a:ext>
                       </a:extLst>
                     </a:blip>
-                    <a:srcRect b="5728"/>
-                    <a:stretch>
-                      <a:fillRect/>
-                    </a:stretch>
+                    <a:srcRect b="7178"/>
+                    <a:stretch/>
                   </pic:blipFill>
                   <pic:spPr bwMode="auto">
                     <a:xfrm>
                       <a:off x="0" y="0"/>
-                      <a:ext cx="4924425" cy="4400550"/>
+                      <a:ext cx="4886325" cy="3571875"/>
                     </a:xfrm>
                     <a:prstGeom prst="rect">
                       <a:avLst/>
@@ -128,6 +140,11 @@
                     <a:ln>
                       <a:noFill/>
                     </a:ln>
+                    <a:extLst>
+                      <a:ext uri="{53640926-AAD7-44D8-BBD7-CCE9431645EC}">
+                        <a14:shadowObscured xmlns:a14="http://schemas.microsoft.com/office/drawing/2010/main"/>
+                      </a:ext>
+                    </a:extLst>
                   </pic:spPr>
                 </pic:pic>
               </a:graphicData>
@@ -137,6 +154,20 @@
       </w:r>
     </w:p>
     <w:p>
+      <w:pPr>
+        <w:pStyle w:val="SemEspaamento"/>
+      </w:pPr>
+      <w:r>
+        <w:rPr>
+          <w:b/>
+        </w:rPr>
+        <w:t>Fonte:</w:t>
+      </w:r>
+      <w:r>
+        <w:t xml:space="preserve"> Autores deste trabalho</w:t>
+      </w:r>
+    </w:p>
+    <w:p>
       <w:r>
         <w:br w:type="page"/>
       </w:r>
@@ -148,38 +179,56 @@
         <w:jc w:val="both"/>
       </w:pPr>
       <w:r>
+        <w:rPr>
+          <w:b/>
+        </w:rPr>
         <w:lastRenderedPageBreak/>
         <w:t xml:space="preserve">Figura </w:t>
       </w:r>
-      <w:fldSimple w:instr=" STYLEREF 1 \s ">
-        <w:r>
-          <w:rPr>
-            <w:noProof/>
-          </w:rPr>
-          <w:t>10</w:t>
-        </w:r>
-      </w:fldSimple>
       <w:proofErr w:type="gramStart"/>
       <w:r>
+        <w:rPr>
+          <w:b/>
+        </w:rPr>
+        <w:t>11</w:t>
+      </w:r>
+      <w:r>
+        <w:rPr>
+          <w:b/>
+        </w:rPr>
         <w:t>.</w:t>
       </w:r>
       <w:proofErr w:type="gramEnd"/>
       <w:r>
+        <w:rPr>
+          <w:b/>
+        </w:rPr>
         <w:fldChar w:fldCharType="begin"/>
       </w:r>
       <w:r>
+        <w:rPr>
+          <w:b/>
+        </w:rPr>
         <w:instrText xml:space="preserve"> SEQ Figura \* ARABIC \s 1 </w:instrText>
       </w:r>
       <w:r>
+        <w:rPr>
+          <w:b/>
+        </w:rPr>
         <w:fldChar w:fldCharType="separate"/>
       </w:r>
       <w:r>
         <w:rPr>
+          <w:b/>
           <w:noProof/>
         </w:rPr>
         <w:t>2</w:t>
       </w:r>
       <w:r>
+        <w:rPr>
+          <w:b/>
+          <w:noProof/>
+        </w:rPr>
         <w:fldChar w:fldCharType="end"/>
       </w:r>
       <w:r>
@@ -249,43 +298,113 @@
     </w:p>
     <w:p>
       <w:pPr>
+        <w:pStyle w:val="SemEspaamento"/>
+      </w:pPr>
+      <w:r>
+        <w:rPr>
+          <w:b/>
+        </w:rPr>
+        <w:t>Fonte:</w:t>
+      </w:r>
+      <w:r>
+        <w:t xml:space="preserve"> Autores deste trabalho</w:t>
+      </w:r>
+    </w:p>
+    <w:p>
+      <w:pPr>
+        <w:pStyle w:val="Imagem"/>
+      </w:pPr>
+    </w:p>
+    <w:p>
+      <w:pPr>
         <w:pStyle w:val="Legenda"/>
         <w:keepNext/>
         <w:jc w:val="both"/>
       </w:pPr>
       <w:r>
+        <w:rPr>
+          <w:b/>
+        </w:rPr>
         <w:lastRenderedPageBreak/>
         <w:t xml:space="preserve">Figura </w:t>
       </w:r>
-      <w:fldSimple w:instr=" STYLEREF 1 \s ">
-        <w:r>
-          <w:rPr>
-            <w:noProof/>
-          </w:rPr>
-          <w:t>10</w:t>
-        </w:r>
-      </w:fldSimple>
+      <w:r>
+        <w:rPr>
+          <w:b/>
+        </w:rPr>
+        <w:fldChar w:fldCharType="begin"/>
+      </w:r>
+      <w:r>
+        <w:rPr>
+          <w:b/>
+        </w:rPr>
+        <w:instrText xml:space="preserve"> STYLEREF 1 \s </w:instrText>
+      </w:r>
+      <w:r>
+        <w:rPr>
+          <w:b/>
+        </w:rPr>
+        <w:fldChar w:fldCharType="separate"/>
+      </w:r>
+      <w:r>
+        <w:rPr>
+          <w:b/>
+          <w:noProof/>
+        </w:rPr>
+        <w:t>1</w:t>
+      </w:r>
+      <w:r>
+        <w:rPr>
+          <w:b/>
+          <w:noProof/>
+        </w:rPr>
+        <w:fldChar w:fldCharType="end"/>
+      </w:r>
       <w:proofErr w:type="gramStart"/>
       <w:r>
+        <w:rPr>
+          <w:b/>
+          <w:noProof/>
+        </w:rPr>
+        <w:t>1</w:t>
+      </w:r>
+      <w:r>
+        <w:rPr>
+          <w:b/>
+        </w:rPr>
         <w:t>.</w:t>
       </w:r>
       <w:proofErr w:type="gramEnd"/>
       <w:r>
+        <w:rPr>
+          <w:b/>
+        </w:rPr>
         <w:fldChar w:fldCharType="begin"/>
       </w:r>
       <w:r>
+        <w:rPr>
+          <w:b/>
+        </w:rPr>
         <w:instrText xml:space="preserve"> SEQ Figura \* ARABIC \s 1 </w:instrText>
       </w:r>
       <w:r>
+        <w:rPr>
+          <w:b/>
+        </w:rPr>
         <w:fldChar w:fldCharType="separate"/>
       </w:r>
       <w:r>
         <w:rPr>
+          <w:b/>
           <w:noProof/>
         </w:rPr>
         <w:t>3</w:t>
       </w:r>
       <w:r>
+        <w:rPr>
+          <w:b/>
+          <w:noProof/>
+        </w:rPr>
         <w:fldChar w:fldCharType="end"/>
       </w:r>
       <w:r>
@@ -304,10 +423,10 @@
       </w:pPr>
       <w:r>
         <w:drawing>
-          <wp:inline distT="0" distB="0" distL="0" distR="0" wp14:anchorId="69BBA563" wp14:editId="5EC4BE19">
-            <wp:extent cx="5400675" cy="6696075"/>
-            <wp:effectExtent l="0" t="0" r="9525" b="9525"/>
-            <wp:docPr id="3" name="Imagem 3"/>
+          <wp:inline distT="0" distB="0" distL="0" distR="0">
+            <wp:extent cx="5756127" cy="6724650"/>
+            <wp:effectExtent l="0" t="0" r="0" b="0"/>
+            <wp:docPr id="28" name="Imagem 28"/>
             <wp:cNvGraphicFramePr>
               <a:graphicFrameLocks xmlns:a="http://schemas.openxmlformats.org/drawingml/2006/main" noChangeAspect="1"/>
             </wp:cNvGraphicFramePr>
@@ -315,8 +434,10 @@
               <a:graphicData uri="http://schemas.openxmlformats.org/drawingml/2006/picture">
                 <pic:pic xmlns:pic="http://schemas.openxmlformats.org/drawingml/2006/picture">
                   <pic:nvPicPr>
-                    <pic:cNvPr id="0" name="DCU03.png"/>
-                    <pic:cNvPicPr/>
+                    <pic:cNvPr id="0" name="Picture 3"/>
+                    <pic:cNvPicPr>
+                      <a:picLocks noChangeAspect="1" noChangeArrowheads="1"/>
+                    </pic:cNvPicPr>
                   </pic:nvPicPr>
                   <pic:blipFill rotWithShape="1">
                     <a:blip r:embed="rId11">
@@ -326,17 +447,18 @@
                         </a:ext>
                       </a:extLst>
                     </a:blip>
-                    <a:srcRect b="2580"/>
+                    <a:srcRect b="3683"/>
                     <a:stretch/>
                   </pic:blipFill>
                   <pic:spPr bwMode="auto">
                     <a:xfrm>
                       <a:off x="0" y="0"/>
-                      <a:ext cx="5400040" cy="6695288"/>
+                      <a:ext cx="5760085" cy="6729274"/>
                     </a:xfrm>
                     <a:prstGeom prst="rect">
                       <a:avLst/>
                     </a:prstGeom>
+                    <a:noFill/>
                     <a:ln>
                       <a:noFill/>
                     </a:ln>
@@ -355,6 +477,25 @@
     </w:p>
     <w:p>
       <w:pPr>
+        <w:pStyle w:val="SemEspaamento"/>
+      </w:pPr>
+      <w:r>
+        <w:rPr>
+          <w:b/>
+        </w:rPr>
+        <w:t>Fonte:</w:t>
+      </w:r>
+      <w:r>
+        <w:t xml:space="preserve"> Autores deste trabalho</w:t>
+      </w:r>
+    </w:p>
+    <w:p>
+      <w:pPr>
+        <w:pStyle w:val="Imagem"/>
+      </w:pPr>
+    </w:p>
+    <w:p>
+      <w:pPr>
         <w:rPr>
           <w:noProof/>
           <w:lang w:eastAsia="pt-BR"/>
@@ -368,38 +509,89 @@
         <w:jc w:val="both"/>
       </w:pPr>
       <w:r>
+        <w:rPr>
+          <w:b/>
+        </w:rPr>
         <w:lastRenderedPageBreak/>
         <w:t xml:space="preserve">Figura </w:t>
       </w:r>
-      <w:fldSimple w:instr=" STYLEREF 1 \s ">
-        <w:r>
-          <w:rPr>
-            <w:noProof/>
-          </w:rPr>
-          <w:t>10</w:t>
-        </w:r>
-      </w:fldSimple>
+      <w:r>
+        <w:rPr>
+          <w:b/>
+        </w:rPr>
+        <w:fldChar w:fldCharType="begin"/>
+      </w:r>
+      <w:r>
+        <w:rPr>
+          <w:b/>
+        </w:rPr>
+        <w:instrText xml:space="preserve"> STYLEREF 1 \s </w:instrText>
+      </w:r>
+      <w:r>
+        <w:rPr>
+          <w:b/>
+        </w:rPr>
+        <w:fldChar w:fldCharType="separate"/>
+      </w:r>
+      <w:r>
+        <w:rPr>
+          <w:b/>
+          <w:noProof/>
+        </w:rPr>
+        <w:t>1</w:t>
+      </w:r>
+      <w:r>
+        <w:rPr>
+          <w:b/>
+          <w:noProof/>
+        </w:rPr>
+        <w:fldChar w:fldCharType="end"/>
+      </w:r>
       <w:proofErr w:type="gramStart"/>
       <w:r>
+        <w:rPr>
+          <w:b/>
+          <w:noProof/>
+        </w:rPr>
+        <w:t>1</w:t>
+      </w:r>
+      <w:r>
+        <w:rPr>
+          <w:b/>
+        </w:rPr>
         <w:t>.</w:t>
       </w:r>
       <w:proofErr w:type="gramEnd"/>
       <w:r>
+        <w:rPr>
+          <w:b/>
+        </w:rPr>
         <w:fldChar w:fldCharType="begin"/>
       </w:r>
       <w:r>
+        <w:rPr>
+          <w:b/>
+        </w:rPr>
         <w:instrText xml:space="preserve"> SEQ Figura \* ARABIC \s 1 </w:instrText>
       </w:r>
       <w:r>
+        <w:rPr>
+          <w:b/>
+        </w:rPr>
         <w:fldChar w:fldCharType="separate"/>
       </w:r>
       <w:r>
         <w:rPr>
+          <w:b/>
           <w:noProof/>
         </w:rPr>
         <w:t>4</w:t>
       </w:r>
       <w:r>
+        <w:rPr>
+          <w:b/>
+          <w:noProof/>
+        </w:rPr>
         <w:fldChar w:fldCharType="end"/>
       </w:r>
       <w:r>
@@ -469,6 +661,25 @@
     </w:p>
     <w:p>
       <w:pPr>
+        <w:pStyle w:val="SemEspaamento"/>
+      </w:pPr>
+      <w:r>
+        <w:rPr>
+          <w:b/>
+        </w:rPr>
+        <w:t>Fonte:</w:t>
+      </w:r>
+      <w:r>
+        <w:t xml:space="preserve"> Autores deste trabalho</w:t>
+      </w:r>
+    </w:p>
+    <w:p>
+      <w:pPr>
+        <w:pStyle w:val="Imagem"/>
+      </w:pPr>
+    </w:p>
+    <w:p>
+      <w:pPr>
         <w:rPr>
           <w:noProof/>
           <w:lang w:eastAsia="pt-BR"/>
@@ -482,38 +693,89 @@
         <w:jc w:val="both"/>
       </w:pPr>
       <w:r>
+        <w:rPr>
+          <w:b/>
+        </w:rPr>
         <w:lastRenderedPageBreak/>
         <w:t xml:space="preserve">Figura </w:t>
       </w:r>
-      <w:fldSimple w:instr=" STYLEREF 1 \s ">
-        <w:r>
-          <w:rPr>
-            <w:noProof/>
-          </w:rPr>
-          <w:t>10</w:t>
-        </w:r>
-      </w:fldSimple>
+      <w:r>
+        <w:rPr>
+          <w:b/>
+        </w:rPr>
+        <w:fldChar w:fldCharType="begin"/>
+      </w:r>
+      <w:r>
+        <w:rPr>
+          <w:b/>
+        </w:rPr>
+        <w:instrText xml:space="preserve"> STYLEREF 1 \s </w:instrText>
+      </w:r>
+      <w:r>
+        <w:rPr>
+          <w:b/>
+        </w:rPr>
+        <w:fldChar w:fldCharType="separate"/>
+      </w:r>
+      <w:r>
+        <w:rPr>
+          <w:b/>
+          <w:noProof/>
+        </w:rPr>
+        <w:t>1</w:t>
+      </w:r>
+      <w:r>
+        <w:rPr>
+          <w:b/>
+          <w:noProof/>
+        </w:rPr>
+        <w:fldChar w:fldCharType="end"/>
+      </w:r>
       <w:proofErr w:type="gramStart"/>
       <w:r>
+        <w:rPr>
+          <w:b/>
+          <w:noProof/>
+        </w:rPr>
+        <w:t>1</w:t>
+      </w:r>
+      <w:r>
+        <w:rPr>
+          <w:b/>
+        </w:rPr>
         <w:t>.</w:t>
       </w:r>
       <w:proofErr w:type="gramEnd"/>
       <w:r>
+        <w:rPr>
+          <w:b/>
+        </w:rPr>
         <w:fldChar w:fldCharType="begin"/>
       </w:r>
       <w:r>
+        <w:rPr>
+          <w:b/>
+        </w:rPr>
         <w:instrText xml:space="preserve"> SEQ Figura \* ARABIC \s 1 </w:instrText>
       </w:r>
       <w:r>
+        <w:rPr>
+          <w:b/>
+        </w:rPr>
         <w:fldChar w:fldCharType="separate"/>
       </w:r>
       <w:r>
         <w:rPr>
+          <w:b/>
           <w:noProof/>
         </w:rPr>
         <w:t>5</w:t>
       </w:r>
       <w:r>
+        <w:rPr>
+          <w:b/>
+          <w:noProof/>
+        </w:rPr>
         <w:fldChar w:fldCharType="end"/>
       </w:r>
       <w:r>
@@ -583,6 +845,25 @@
     </w:p>
     <w:p>
       <w:pPr>
+        <w:pStyle w:val="SemEspaamento"/>
+      </w:pPr>
+      <w:r>
+        <w:rPr>
+          <w:b/>
+        </w:rPr>
+        <w:t>Fonte:</w:t>
+      </w:r>
+      <w:r>
+        <w:t xml:space="preserve"> Autores deste trabalho</w:t>
+      </w:r>
+    </w:p>
+    <w:p>
+      <w:pPr>
+        <w:pStyle w:val="Imagem"/>
+      </w:pPr>
+    </w:p>
+    <w:p>
+      <w:pPr>
         <w:rPr>
           <w:noProof/>
           <w:lang w:eastAsia="pt-BR"/>
@@ -596,38 +877,56 @@
         <w:jc w:val="both"/>
       </w:pPr>
       <w:r>
+        <w:rPr>
+          <w:b/>
+        </w:rPr>
         <w:lastRenderedPageBreak/>
         <w:t xml:space="preserve">Figura </w:t>
       </w:r>
-      <w:fldSimple w:instr=" STYLEREF 1 \s ">
-        <w:r>
-          <w:rPr>
-            <w:noProof/>
-          </w:rPr>
-          <w:t>10</w:t>
-        </w:r>
-      </w:fldSimple>
       <w:proofErr w:type="gramStart"/>
       <w:r>
+        <w:rPr>
+          <w:b/>
+        </w:rPr>
+        <w:t>11</w:t>
+      </w:r>
+      <w:r>
+        <w:rPr>
+          <w:b/>
+        </w:rPr>
         <w:t>.</w:t>
       </w:r>
       <w:proofErr w:type="gramEnd"/>
       <w:r>
+        <w:rPr>
+          <w:b/>
+        </w:rPr>
         <w:fldChar w:fldCharType="begin"/>
       </w:r>
       <w:r>
+        <w:rPr>
+          <w:b/>
+        </w:rPr>
         <w:instrText xml:space="preserve"> SEQ Figura \* ARABIC \s 1 </w:instrText>
       </w:r>
       <w:r>
+        <w:rPr>
+          <w:b/>
+        </w:rPr>
         <w:fldChar w:fldCharType="separate"/>
       </w:r>
       <w:r>
         <w:rPr>
+          <w:b/>
           <w:noProof/>
         </w:rPr>
         <w:t>6</w:t>
       </w:r>
       <w:r>
+        <w:rPr>
+          <w:b/>
+          <w:noProof/>
+        </w:rPr>
         <w:fldChar w:fldCharType="end"/>
       </w:r>
       <w:r>
@@ -646,10 +945,10 @@
       </w:pPr>
       <w:r>
         <w:drawing>
-          <wp:inline distT="0" distB="0" distL="0" distR="0" wp14:anchorId="39704E0C" wp14:editId="246EFAB4">
-            <wp:extent cx="5397379" cy="6286500"/>
+          <wp:inline distT="0" distB="0" distL="0" distR="0">
+            <wp:extent cx="5756280" cy="7000875"/>
             <wp:effectExtent l="0" t="0" r="0" b="0"/>
-            <wp:docPr id="6" name="Imagem 6"/>
+            <wp:docPr id="29" name="Imagem 29"/>
             <wp:cNvGraphicFramePr>
               <a:graphicFrameLocks xmlns:a="http://schemas.openxmlformats.org/drawingml/2006/main" noChangeAspect="1"/>
             </wp:cNvGraphicFramePr>
@@ -657,8 +956,10 @@
               <a:graphicData uri="http://schemas.openxmlformats.org/drawingml/2006/picture">
                 <pic:pic xmlns:pic="http://schemas.openxmlformats.org/drawingml/2006/picture">
                   <pic:nvPicPr>
-                    <pic:cNvPr id="0" name="DC01.png"/>
-                    <pic:cNvPicPr/>
+                    <pic:cNvPr id="0" name="Picture 5"/>
+                    <pic:cNvPicPr>
+                      <a:picLocks noChangeAspect="1" noChangeArrowheads="1"/>
+                    </pic:cNvPicPr>
                   </pic:nvPicPr>
                   <pic:blipFill rotWithShape="1">
                     <a:blip r:embed="rId14">
@@ -668,17 +969,18 @@
                         </a:ext>
                       </a:extLst>
                     </a:blip>
-                    <a:srcRect b="2367"/>
+                    <a:srcRect b="2390"/>
                     <a:stretch/>
                   </pic:blipFill>
                   <pic:spPr bwMode="auto">
                     <a:xfrm>
                       <a:off x="0" y="0"/>
-                      <a:ext cx="5400040" cy="6289600"/>
+                      <a:ext cx="5760085" cy="7005503"/>
                     </a:xfrm>
                     <a:prstGeom prst="rect">
                       <a:avLst/>
                     </a:prstGeom>
+                    <a:noFill/>
                     <a:ln>
                       <a:noFill/>
                     </a:ln>
@@ -697,43 +999,80 @@
     </w:p>
     <w:p>
       <w:pPr>
+        <w:pStyle w:val="SemEspaamento"/>
+      </w:pPr>
+      <w:r>
+        <w:rPr>
+          <w:b/>
+        </w:rPr>
+        <w:t>Fonte:</w:t>
+      </w:r>
+      <w:r>
+        <w:t xml:space="preserve"> Autores deste trabalho</w:t>
+      </w:r>
+    </w:p>
+    <w:p>
+      <w:pPr>
+        <w:pStyle w:val="Imagem"/>
+      </w:pPr>
+    </w:p>
+    <w:p>
+      <w:pPr>
         <w:pStyle w:val="Legenda"/>
         <w:keepNext/>
         <w:jc w:val="both"/>
       </w:pPr>
       <w:r>
+        <w:rPr>
+          <w:b/>
+        </w:rPr>
         <w:lastRenderedPageBreak/>
         <w:t xml:space="preserve">Figura </w:t>
       </w:r>
-      <w:fldSimple w:instr=" STYLEREF 1 \s ">
-        <w:r>
-          <w:rPr>
-            <w:noProof/>
-          </w:rPr>
-          <w:t>10</w:t>
-        </w:r>
-      </w:fldSimple>
       <w:proofErr w:type="gramStart"/>
       <w:r>
+        <w:rPr>
+          <w:b/>
+        </w:rPr>
+        <w:t>11</w:t>
+      </w:r>
+      <w:r>
+        <w:rPr>
+          <w:b/>
+        </w:rPr>
         <w:t>.</w:t>
       </w:r>
       <w:proofErr w:type="gramEnd"/>
       <w:r>
+        <w:rPr>
+          <w:b/>
+        </w:rPr>
         <w:fldChar w:fldCharType="begin"/>
       </w:r>
       <w:r>
+        <w:rPr>
+          <w:b/>
+        </w:rPr>
         <w:instrText xml:space="preserve"> SEQ Figura \* ARABIC \s 1 </w:instrText>
       </w:r>
       <w:r>
+        <w:rPr>
+          <w:b/>
+        </w:rPr>
         <w:fldChar w:fldCharType="separate"/>
       </w:r>
       <w:r>
         <w:rPr>
+          <w:b/>
           <w:noProof/>
         </w:rPr>
         <w:t>7</w:t>
       </w:r>
       <w:r>
+        <w:rPr>
+          <w:b/>
+          <w:noProof/>
+        </w:rPr>
         <w:fldChar w:fldCharType="end"/>
       </w:r>
       <w:r>
@@ -796,43 +1135,113 @@
     </w:p>
     <w:p>
       <w:pPr>
+        <w:pStyle w:val="SemEspaamento"/>
+      </w:pPr>
+      <w:r>
+        <w:rPr>
+          <w:b/>
+        </w:rPr>
+        <w:t>Fonte:</w:t>
+      </w:r>
+      <w:r>
+        <w:t xml:space="preserve"> Autores deste trabalho</w:t>
+      </w:r>
+    </w:p>
+    <w:p>
+      <w:pPr>
+        <w:pStyle w:val="Imagem"/>
+      </w:pPr>
+    </w:p>
+    <w:p>
+      <w:pPr>
         <w:pStyle w:val="Legenda"/>
         <w:keepNext/>
         <w:jc w:val="both"/>
       </w:pPr>
       <w:r>
+        <w:rPr>
+          <w:b/>
+        </w:rPr>
         <w:lastRenderedPageBreak/>
         <w:t xml:space="preserve">Figura </w:t>
       </w:r>
-      <w:fldSimple w:instr=" STYLEREF 1 \s ">
-        <w:r>
-          <w:rPr>
-            <w:noProof/>
-          </w:rPr>
-          <w:t>10</w:t>
-        </w:r>
-      </w:fldSimple>
+      <w:r>
+        <w:rPr>
+          <w:b/>
+        </w:rPr>
+        <w:fldChar w:fldCharType="begin"/>
+      </w:r>
+      <w:r>
+        <w:rPr>
+          <w:b/>
+        </w:rPr>
+        <w:instrText xml:space="preserve"> STYLEREF 1 \s </w:instrText>
+      </w:r>
+      <w:r>
+        <w:rPr>
+          <w:b/>
+        </w:rPr>
+        <w:fldChar w:fldCharType="separate"/>
+      </w:r>
+      <w:r>
+        <w:rPr>
+          <w:b/>
+          <w:noProof/>
+        </w:rPr>
+        <w:t>1</w:t>
+      </w:r>
+      <w:r>
+        <w:rPr>
+          <w:b/>
+          <w:noProof/>
+        </w:rPr>
+        <w:fldChar w:fldCharType="end"/>
+      </w:r>
       <w:proofErr w:type="gramStart"/>
       <w:r>
+        <w:rPr>
+          <w:b/>
+          <w:noProof/>
+        </w:rPr>
+        <w:t>1</w:t>
+      </w:r>
+      <w:r>
+        <w:rPr>
+          <w:b/>
+        </w:rPr>
         <w:t>.</w:t>
       </w:r>
       <w:proofErr w:type="gramEnd"/>
       <w:r>
+        <w:rPr>
+          <w:b/>
+        </w:rPr>
         <w:fldChar w:fldCharType="begin"/>
       </w:r>
       <w:r>
+        <w:rPr>
+          <w:b/>
+        </w:rPr>
         <w:instrText xml:space="preserve"> SEQ Figura \* ARABIC \s 1 </w:instrText>
       </w:r>
       <w:r>
+        <w:rPr>
+          <w:b/>
+        </w:rPr>
         <w:fldChar w:fldCharType="separate"/>
       </w:r>
       <w:r>
         <w:rPr>
+          <w:b/>
           <w:noProof/>
         </w:rPr>
         <w:t>8</w:t>
       </w:r>
       <w:r>
+        <w:rPr>
+          <w:b/>
+          <w:noProof/>
+        </w:rPr>
         <w:fldChar w:fldCharType="end"/>
       </w:r>
       <w:r>
@@ -889,43 +1298,80 @@
     </w:p>
     <w:p>
       <w:pPr>
+        <w:pStyle w:val="SemEspaamento"/>
+      </w:pPr>
+      <w:r>
+        <w:rPr>
+          <w:b/>
+        </w:rPr>
+        <w:t>Fonte:</w:t>
+      </w:r>
+      <w:r>
+        <w:t xml:space="preserve"> Autores deste trabalho</w:t>
+      </w:r>
+    </w:p>
+    <w:p>
+      <w:pPr>
+        <w:pStyle w:val="Imagem"/>
+      </w:pPr>
+    </w:p>
+    <w:p>
+      <w:pPr>
         <w:pStyle w:val="Legenda"/>
         <w:keepNext/>
         <w:jc w:val="both"/>
       </w:pPr>
       <w:r>
+        <w:rPr>
+          <w:b/>
+        </w:rPr>
         <w:lastRenderedPageBreak/>
         <w:t xml:space="preserve">Figura </w:t>
       </w:r>
-      <w:fldSimple w:instr=" STYLEREF 1 \s ">
-        <w:r>
-          <w:rPr>
-            <w:noProof/>
-          </w:rPr>
-          <w:t>10</w:t>
-        </w:r>
-      </w:fldSimple>
       <w:proofErr w:type="gramStart"/>
       <w:r>
+        <w:rPr>
+          <w:b/>
+        </w:rPr>
+        <w:t>11</w:t>
+      </w:r>
+      <w:r>
+        <w:rPr>
+          <w:b/>
+        </w:rPr>
         <w:t>.</w:t>
       </w:r>
       <w:proofErr w:type="gramEnd"/>
       <w:r>
+        <w:rPr>
+          <w:b/>
+        </w:rPr>
         <w:fldChar w:fldCharType="begin"/>
       </w:r>
       <w:r>
+        <w:rPr>
+          <w:b/>
+        </w:rPr>
         <w:instrText xml:space="preserve"> SEQ Figura \* ARABIC \s 1 </w:instrText>
       </w:r>
       <w:r>
+        <w:rPr>
+          <w:b/>
+        </w:rPr>
         <w:fldChar w:fldCharType="separate"/>
       </w:r>
       <w:r>
         <w:rPr>
+          <w:b/>
           <w:noProof/>
         </w:rPr>
         <w:t>9</w:t>
       </w:r>
       <w:r>
+        <w:rPr>
+          <w:b/>
+          <w:noProof/>
+        </w:rPr>
         <w:fldChar w:fldCharType="end"/>
       </w:r>
       <w:r>
@@ -985,43 +1431,80 @@
     </w:p>
     <w:p>
       <w:pPr>
+        <w:pStyle w:val="SemEspaamento"/>
+      </w:pPr>
+      <w:r>
+        <w:rPr>
+          <w:b/>
+        </w:rPr>
+        <w:t>Fonte:</w:t>
+      </w:r>
+      <w:r>
+        <w:t xml:space="preserve"> Autores deste trabalho</w:t>
+      </w:r>
+    </w:p>
+    <w:p>
+      <w:pPr>
+        <w:pStyle w:val="Imagem"/>
+      </w:pPr>
+    </w:p>
+    <w:p>
+      <w:pPr>
         <w:pStyle w:val="Legenda"/>
         <w:keepNext/>
         <w:jc w:val="both"/>
       </w:pPr>
       <w:r>
+        <w:rPr>
+          <w:b/>
+        </w:rPr>
         <w:lastRenderedPageBreak/>
         <w:t xml:space="preserve">Figura </w:t>
       </w:r>
-      <w:fldSimple w:instr=" STYLEREF 1 \s ">
-        <w:r>
-          <w:rPr>
-            <w:noProof/>
-          </w:rPr>
-          <w:t>10</w:t>
-        </w:r>
-      </w:fldSimple>
       <w:proofErr w:type="gramStart"/>
       <w:r>
+        <w:rPr>
+          <w:b/>
+        </w:rPr>
+        <w:t>11</w:t>
+      </w:r>
+      <w:r>
+        <w:rPr>
+          <w:b/>
+        </w:rPr>
         <w:t>.</w:t>
       </w:r>
       <w:proofErr w:type="gramEnd"/>
       <w:r>
+        <w:rPr>
+          <w:b/>
+        </w:rPr>
         <w:fldChar w:fldCharType="begin"/>
       </w:r>
       <w:r>
+        <w:rPr>
+          <w:b/>
+        </w:rPr>
         <w:instrText xml:space="preserve"> SEQ Figura \* ARABIC \s 1 </w:instrText>
       </w:r>
       <w:r>
+        <w:rPr>
+          <w:b/>
+        </w:rPr>
         <w:fldChar w:fldCharType="separate"/>
       </w:r>
       <w:r>
         <w:rPr>
+          <w:b/>
           <w:noProof/>
         </w:rPr>
         <w:t>10</w:t>
       </w:r>
       <w:r>
+        <w:rPr>
+          <w:b/>
+          <w:noProof/>
+        </w:rPr>
         <w:fldChar w:fldCharType="end"/>
       </w:r>
       <w:r>
@@ -1078,42 +1561,118 @@
     </w:p>
     <w:p>
       <w:pPr>
+        <w:pStyle w:val="SemEspaamento"/>
+      </w:pPr>
+      <w:r>
+        <w:rPr>
+          <w:b/>
+        </w:rPr>
+        <w:t>Fonte:</w:t>
+      </w:r>
+      <w:r>
+        <w:t xml:space="preserve"> Autores deste trabalho</w:t>
+      </w:r>
+    </w:p>
+    <w:p>
+      <w:pPr>
+        <w:pStyle w:val="Imagem"/>
+      </w:pPr>
+    </w:p>
+    <w:p>
+      <w:pPr>
+        <w:pStyle w:val="Imagem"/>
+      </w:pPr>
+    </w:p>
+    <w:p>
+      <w:pPr>
         <w:pStyle w:val="Legenda"/>
         <w:keepNext/>
         <w:jc w:val="both"/>
       </w:pPr>
       <w:r>
+        <w:rPr>
+          <w:b/>
+        </w:rPr>
+        <w:lastRenderedPageBreak/>
         <w:t xml:space="preserve">Figura </w:t>
       </w:r>
-      <w:fldSimple w:instr=" STYLEREF 1 \s ">
-        <w:r>
-          <w:rPr>
-            <w:noProof/>
-          </w:rPr>
-          <w:t>10</w:t>
-        </w:r>
-      </w:fldSimple>
+      <w:r>
+        <w:rPr>
+          <w:b/>
+        </w:rPr>
+        <w:fldChar w:fldCharType="begin"/>
+      </w:r>
+      <w:r>
+        <w:rPr>
+          <w:b/>
+        </w:rPr>
+        <w:instrText xml:space="preserve"> STYLEREF 1 \s </w:instrText>
+      </w:r>
+      <w:r>
+        <w:rPr>
+          <w:b/>
+        </w:rPr>
+        <w:fldChar w:fldCharType="separate"/>
+      </w:r>
+      <w:r>
+        <w:rPr>
+          <w:b/>
+          <w:noProof/>
+        </w:rPr>
+        <w:t>1</w:t>
+      </w:r>
+      <w:r>
+        <w:rPr>
+          <w:b/>
+          <w:noProof/>
+        </w:rPr>
+        <w:fldChar w:fldCharType="end"/>
+      </w:r>
       <w:proofErr w:type="gramStart"/>
       <w:r>
+        <w:rPr>
+          <w:b/>
+          <w:noProof/>
+        </w:rPr>
+        <w:t>1</w:t>
+      </w:r>
+      <w:r>
+        <w:rPr>
+          <w:b/>
+        </w:rPr>
         <w:t>.</w:t>
       </w:r>
       <w:proofErr w:type="gramEnd"/>
       <w:r>
+        <w:rPr>
+          <w:b/>
+        </w:rPr>
         <w:fldChar w:fldCharType="begin"/>
       </w:r>
       <w:r>
+        <w:rPr>
+          <w:b/>
+        </w:rPr>
         <w:instrText xml:space="preserve"> SEQ Figura \* ARABIC \s 1 </w:instrText>
       </w:r>
       <w:r>
+        <w:rPr>
+          <w:b/>
+        </w:rPr>
         <w:fldChar w:fldCharType="separate"/>
       </w:r>
       <w:r>
         <w:rPr>
+          <w:b/>
           <w:noProof/>
         </w:rPr>
         <w:t>11</w:t>
       </w:r>
       <w:r>
+        <w:rPr>
+          <w:b/>
+          <w:noProof/>
+        </w:rPr>
         <w:fldChar w:fldCharType="end"/>
       </w:r>
       <w:r>
@@ -1170,43 +1729,84 @@
     </w:p>
     <w:p>
       <w:pPr>
+        <w:pStyle w:val="SemEspaamento"/>
+      </w:pPr>
+      <w:r>
+        <w:rPr>
+          <w:b/>
+        </w:rPr>
+        <w:t>Fonte:</w:t>
+      </w:r>
+      <w:r>
+        <w:t xml:space="preserve"> Autores deste trabalho</w:t>
+      </w:r>
+    </w:p>
+    <w:p>
+      <w:pPr>
+        <w:pStyle w:val="Imagem"/>
+      </w:pPr>
+    </w:p>
+    <w:p>
+      <w:pPr>
+        <w:pStyle w:val="Imagem"/>
+      </w:pPr>
+    </w:p>
+    <w:p>
+      <w:pPr>
         <w:pStyle w:val="Legenda"/>
         <w:keepNext/>
         <w:jc w:val="both"/>
       </w:pPr>
       <w:r>
-        <w:lastRenderedPageBreak/>
+        <w:rPr>
+          <w:b/>
+        </w:rPr>
         <w:t xml:space="preserve">Figura </w:t>
       </w:r>
-      <w:fldSimple w:instr=" STYLEREF 1 \s ">
-        <w:r>
-          <w:rPr>
-            <w:noProof/>
-          </w:rPr>
-          <w:t>10</w:t>
-        </w:r>
-      </w:fldSimple>
       <w:proofErr w:type="gramStart"/>
       <w:r>
+        <w:rPr>
+          <w:b/>
+        </w:rPr>
+        <w:t>11</w:t>
+      </w:r>
+      <w:r>
+        <w:rPr>
+          <w:b/>
+        </w:rPr>
         <w:t>.</w:t>
       </w:r>
       <w:proofErr w:type="gramEnd"/>
       <w:r>
+        <w:rPr>
+          <w:b/>
+        </w:rPr>
         <w:fldChar w:fldCharType="begin"/>
       </w:r>
       <w:r>
+        <w:rPr>
+          <w:b/>
+        </w:rPr>
         <w:instrText xml:space="preserve"> SEQ Figura \* ARABIC \s 1 </w:instrText>
       </w:r>
       <w:r>
+        <w:rPr>
+          <w:b/>
+        </w:rPr>
         <w:fldChar w:fldCharType="separate"/>
       </w:r>
       <w:r>
         <w:rPr>
+          <w:b/>
           <w:noProof/>
         </w:rPr>
         <w:t>12</w:t>
       </w:r>
       <w:r>
+        <w:rPr>
+          <w:b/>
+          <w:noProof/>
+        </w:rPr>
         <w:fldChar w:fldCharType="end"/>
       </w:r>
       <w:r>
@@ -1263,47 +1863,128 @@
     </w:p>
     <w:p>
       <w:pPr>
+        <w:pStyle w:val="SemEspaamento"/>
+      </w:pPr>
+      <w:r>
+        <w:rPr>
+          <w:b/>
+        </w:rPr>
+        <w:t>Fonte:</w:t>
+      </w:r>
+      <w:r>
+        <w:t xml:space="preserve"> Autores deste trabalho</w:t>
+      </w:r>
+    </w:p>
+    <w:p>
+      <w:pPr>
+        <w:pStyle w:val="Imagem"/>
+      </w:pPr>
+    </w:p>
+    <w:p>
+      <w:pPr>
         <w:pStyle w:val="Legenda"/>
         <w:keepNext/>
         <w:jc w:val="both"/>
       </w:pPr>
       <w:r>
-        <w:lastRenderedPageBreak/>
+        <w:rPr>
+          <w:b/>
+        </w:rPr>
         <w:t xml:space="preserve">Figura </w:t>
       </w:r>
-      <w:fldSimple w:instr=" STYLEREF 1 \s ">
-        <w:r>
-          <w:rPr>
-            <w:noProof/>
-          </w:rPr>
-          <w:t>10</w:t>
-        </w:r>
-      </w:fldSimple>
+      <w:r>
+        <w:rPr>
+          <w:b/>
+        </w:rPr>
+        <w:fldChar w:fldCharType="begin"/>
+      </w:r>
+      <w:r>
+        <w:rPr>
+          <w:b/>
+        </w:rPr>
+        <w:instrText xml:space="preserve"> STYL</w:instrText>
+      </w:r>
+      <w:r>
+        <w:rPr>
+          <w:b/>
+        </w:rPr>
+        <w:instrText xml:space="preserve">EREF 1 \s </w:instrText>
+      </w:r>
+      <w:r>
+        <w:rPr>
+          <w:b/>
+        </w:rPr>
+        <w:fldChar w:fldCharType="separate"/>
+      </w:r>
+      <w:r>
+        <w:rPr>
+          <w:b/>
+          <w:noProof/>
+        </w:rPr>
+        <w:t>1</w:t>
+      </w:r>
+      <w:r>
+        <w:rPr>
+          <w:b/>
+          <w:noProof/>
+        </w:rPr>
+        <w:fldChar w:fldCharType="end"/>
+      </w:r>
       <w:proofErr w:type="gramStart"/>
       <w:r>
+        <w:rPr>
+          <w:b/>
+          <w:noProof/>
+        </w:rPr>
+        <w:t>1</w:t>
+      </w:r>
+      <w:r>
+        <w:rPr>
+          <w:b/>
+        </w:rPr>
         <w:t>.</w:t>
       </w:r>
       <w:proofErr w:type="gramEnd"/>
       <w:r>
+        <w:rPr>
+          <w:b/>
+        </w:rPr>
         <w:fldChar w:fldCharType="begin"/>
       </w:r>
       <w:r>
+        <w:rPr>
+          <w:b/>
+        </w:rPr>
         <w:instrText xml:space="preserve"> SEQ Figura \* ARABIC \s 1 </w:instrText>
       </w:r>
       <w:r>
+        <w:rPr>
+          <w:b/>
+        </w:rPr>
         <w:fldChar w:fldCharType="separate"/>
       </w:r>
       <w:r>
         <w:rPr>
+          <w:b/>
           <w:noProof/>
         </w:rPr>
         <w:t>13</w:t>
       </w:r>
       <w:r>
+        <w:rPr>
+          <w:b/>
+          <w:noProof/>
+        </w:rPr>
         <w:fldChar w:fldCharType="end"/>
       </w:r>
       <w:r>
-        <w:t xml:space="preserve"> – Diagrama de Atividade 07</w:t>
+        <w:rPr>
+          <w:b/>
+        </w:rPr>
+        <w:t xml:space="preserve"> </w:t>
+      </w:r>
+      <w:r>
+        <w:t>– Diagrama de Atividade 07</w:t>
       </w:r>
     </w:p>
     <w:p>
@@ -1356,43 +2037,80 @@
     </w:p>
     <w:p>
       <w:pPr>
+        <w:pStyle w:val="SemEspaamento"/>
+      </w:pPr>
+      <w:r>
+        <w:rPr>
+          <w:b/>
+        </w:rPr>
+        <w:t>Fonte:</w:t>
+      </w:r>
+      <w:r>
+        <w:t xml:space="preserve"> Autores deste trabalho</w:t>
+      </w:r>
+    </w:p>
+    <w:p>
+      <w:pPr>
+        <w:pStyle w:val="Imagem"/>
+      </w:pPr>
+    </w:p>
+    <w:p>
+      <w:pPr>
         <w:pStyle w:val="Legenda"/>
         <w:keepNext/>
         <w:jc w:val="both"/>
       </w:pPr>
       <w:r>
+        <w:rPr>
+          <w:b/>
+        </w:rPr>
         <w:lastRenderedPageBreak/>
         <w:t xml:space="preserve">Figura </w:t>
       </w:r>
-      <w:fldSimple w:instr=" STYLEREF 1 \s ">
-        <w:r>
-          <w:rPr>
-            <w:noProof/>
-          </w:rPr>
-          <w:t>10</w:t>
-        </w:r>
-      </w:fldSimple>
       <w:proofErr w:type="gramStart"/>
       <w:r>
+        <w:rPr>
+          <w:b/>
+        </w:rPr>
+        <w:t>11</w:t>
+      </w:r>
+      <w:r>
+        <w:rPr>
+          <w:b/>
+        </w:rPr>
         <w:t>.</w:t>
       </w:r>
       <w:proofErr w:type="gramEnd"/>
       <w:r>
+        <w:rPr>
+          <w:b/>
+        </w:rPr>
         <w:fldChar w:fldCharType="begin"/>
       </w:r>
       <w:r>
+        <w:rPr>
+          <w:b/>
+        </w:rPr>
         <w:instrText xml:space="preserve"> SEQ Figura \* ARABIC \s 1 </w:instrText>
       </w:r>
       <w:r>
+        <w:rPr>
+          <w:b/>
+        </w:rPr>
         <w:fldChar w:fldCharType="separate"/>
       </w:r>
       <w:r>
         <w:rPr>
+          <w:b/>
           <w:noProof/>
         </w:rPr>
         <w:t>14</w:t>
       </w:r>
       <w:r>
+        <w:rPr>
+          <w:b/>
+          <w:noProof/>
+        </w:rPr>
         <w:fldChar w:fldCharType="end"/>
       </w:r>
       <w:r>
@@ -1449,43 +2167,113 @@
     </w:p>
     <w:p>
       <w:pPr>
+        <w:pStyle w:val="SemEspaamento"/>
+      </w:pPr>
+      <w:r>
+        <w:rPr>
+          <w:b/>
+        </w:rPr>
+        <w:t>Fonte:</w:t>
+      </w:r>
+      <w:r>
+        <w:t xml:space="preserve"> Autores deste trabalho</w:t>
+      </w:r>
+    </w:p>
+    <w:p>
+      <w:pPr>
+        <w:pStyle w:val="Imagem"/>
+      </w:pPr>
+    </w:p>
+    <w:p>
+      <w:pPr>
         <w:pStyle w:val="Legenda"/>
         <w:keepNext/>
         <w:jc w:val="both"/>
       </w:pPr>
       <w:r>
+        <w:rPr>
+          <w:b/>
+        </w:rPr>
         <w:lastRenderedPageBreak/>
         <w:t xml:space="preserve">Figura </w:t>
       </w:r>
-      <w:fldSimple w:instr=" STYLEREF 1 \s ">
-        <w:r>
-          <w:rPr>
-            <w:noProof/>
-          </w:rPr>
-          <w:t>10</w:t>
-        </w:r>
-      </w:fldSimple>
+      <w:r>
+        <w:rPr>
+          <w:b/>
+        </w:rPr>
+        <w:fldChar w:fldCharType="begin"/>
+      </w:r>
+      <w:r>
+        <w:rPr>
+          <w:b/>
+        </w:rPr>
+        <w:instrText xml:space="preserve"> STYLEREF 1 \s </w:instrText>
+      </w:r>
+      <w:r>
+        <w:rPr>
+          <w:b/>
+        </w:rPr>
+        <w:fldChar w:fldCharType="separate"/>
+      </w:r>
+      <w:r>
+        <w:rPr>
+          <w:b/>
+          <w:noProof/>
+        </w:rPr>
+        <w:t>1</w:t>
+      </w:r>
+      <w:r>
+        <w:rPr>
+          <w:b/>
+          <w:noProof/>
+        </w:rPr>
+        <w:fldChar w:fldCharType="end"/>
+      </w:r>
       <w:proofErr w:type="gramStart"/>
       <w:r>
+        <w:rPr>
+          <w:b/>
+          <w:noProof/>
+        </w:rPr>
+        <w:t>1</w:t>
+      </w:r>
+      <w:r>
+        <w:rPr>
+          <w:b/>
+        </w:rPr>
         <w:t>.</w:t>
       </w:r>
       <w:proofErr w:type="gramEnd"/>
       <w:r>
+        <w:rPr>
+          <w:b/>
+        </w:rPr>
         <w:fldChar w:fldCharType="begin"/>
       </w:r>
       <w:r>
+        <w:rPr>
+          <w:b/>
+        </w:rPr>
         <w:instrText xml:space="preserve"> SEQ Figura \* ARABIC \s 1 </w:instrText>
       </w:r>
       <w:r>
+        <w:rPr>
+          <w:b/>
+        </w:rPr>
         <w:fldChar w:fldCharType="separate"/>
       </w:r>
       <w:r>
         <w:rPr>
+          <w:b/>
           <w:noProof/>
         </w:rPr>
         <w:t>15</w:t>
       </w:r>
       <w:r>
+        <w:rPr>
+          <w:b/>
+          <w:noProof/>
+        </w:rPr>
         <w:fldChar w:fldCharType="end"/>
       </w:r>
       <w:r>
@@ -1542,43 +2330,80 @@
     </w:p>
     <w:p>
       <w:pPr>
+        <w:pStyle w:val="SemEspaamento"/>
+      </w:pPr>
+      <w:r>
+        <w:rPr>
+          <w:b/>
+        </w:rPr>
+        <w:t>Fonte:</w:t>
+      </w:r>
+      <w:r>
+        <w:t xml:space="preserve"> Autores deste trabalho</w:t>
+      </w:r>
+    </w:p>
+    <w:p>
+      <w:pPr>
+        <w:pStyle w:val="Imagem"/>
+      </w:pPr>
+    </w:p>
+    <w:p>
+      <w:pPr>
         <w:pStyle w:val="Legenda"/>
         <w:keepNext/>
         <w:jc w:val="both"/>
       </w:pPr>
       <w:r>
+        <w:rPr>
+          <w:b/>
+        </w:rPr>
         <w:lastRenderedPageBreak/>
         <w:t xml:space="preserve">Figura </w:t>
       </w:r>
-      <w:fldSimple w:instr=" STYLEREF 1 \s ">
-        <w:r>
-          <w:rPr>
-            <w:noProof/>
-          </w:rPr>
-          <w:t>10</w:t>
-        </w:r>
-      </w:fldSimple>
       <w:proofErr w:type="gramStart"/>
       <w:r>
+        <w:rPr>
+          <w:b/>
+        </w:rPr>
+        <w:t>11</w:t>
+      </w:r>
+      <w:r>
+        <w:rPr>
+          <w:b/>
+        </w:rPr>
         <w:t>.</w:t>
       </w:r>
       <w:proofErr w:type="gramEnd"/>
       <w:r>
+        <w:rPr>
+          <w:b/>
+        </w:rPr>
         <w:fldChar w:fldCharType="begin"/>
       </w:r>
       <w:r>
+        <w:rPr>
+          <w:b/>
+        </w:rPr>
         <w:instrText xml:space="preserve"> SEQ Figura \* ARABIC \s 1 </w:instrText>
       </w:r>
       <w:r>
+        <w:rPr>
+          <w:b/>
+        </w:rPr>
         <w:fldChar w:fldCharType="separate"/>
       </w:r>
       <w:r>
         <w:rPr>
+          <w:b/>
           <w:noProof/>
         </w:rPr>
         <w:t>16</w:t>
       </w:r>
       <w:r>
+        <w:rPr>
+          <w:b/>
+          <w:noProof/>
+        </w:rPr>
         <w:fldChar w:fldCharType="end"/>
       </w:r>
       <w:r>
@@ -1635,43 +2460,113 @@
     </w:p>
     <w:p>
       <w:pPr>
+        <w:pStyle w:val="SemEspaamento"/>
+      </w:pPr>
+      <w:r>
+        <w:rPr>
+          <w:b/>
+        </w:rPr>
+        <w:t>Fonte:</w:t>
+      </w:r>
+      <w:r>
+        <w:t xml:space="preserve"> Autores deste trabalho</w:t>
+      </w:r>
+    </w:p>
+    <w:p>
+      <w:pPr>
+        <w:pStyle w:val="Imagem"/>
+      </w:pPr>
+    </w:p>
+    <w:p>
+      <w:pPr>
         <w:pStyle w:val="Legenda"/>
         <w:keepNext/>
         <w:jc w:val="both"/>
       </w:pPr>
       <w:r>
+        <w:rPr>
+          <w:b/>
+        </w:rPr>
         <w:lastRenderedPageBreak/>
         <w:t xml:space="preserve">Figura </w:t>
       </w:r>
-      <w:fldSimple w:instr=" STYLEREF 1 \s ">
-        <w:r>
-          <w:rPr>
-            <w:noProof/>
-          </w:rPr>
-          <w:t>10</w:t>
-        </w:r>
-      </w:fldSimple>
+      <w:r>
+        <w:rPr>
+          <w:b/>
+        </w:rPr>
+        <w:fldChar w:fldCharType="begin"/>
+      </w:r>
+      <w:r>
+        <w:rPr>
+          <w:b/>
+        </w:rPr>
+        <w:instrText xml:space="preserve"> STYLEREF 1 \s </w:instrText>
+      </w:r>
+      <w:r>
+        <w:rPr>
+          <w:b/>
+        </w:rPr>
+        <w:fldChar w:fldCharType="separate"/>
+      </w:r>
+      <w:r>
+        <w:rPr>
+          <w:b/>
+          <w:noProof/>
+        </w:rPr>
+        <w:t>1</w:t>
+      </w:r>
+      <w:r>
+        <w:rPr>
+          <w:b/>
+          <w:noProof/>
+        </w:rPr>
+        <w:fldChar w:fldCharType="end"/>
+      </w:r>
       <w:proofErr w:type="gramStart"/>
       <w:r>
+        <w:rPr>
+          <w:b/>
+          <w:noProof/>
+        </w:rPr>
+        <w:t>1</w:t>
+      </w:r>
+      <w:r>
+        <w:rPr>
+          <w:b/>
+        </w:rPr>
         <w:t>.</w:t>
       </w:r>
       <w:proofErr w:type="gramEnd"/>
       <w:r>
+        <w:rPr>
+          <w:b/>
+        </w:rPr>
         <w:fldChar w:fldCharType="begin"/>
       </w:r>
       <w:r>
+        <w:rPr>
+          <w:b/>
+        </w:rPr>
         <w:instrText xml:space="preserve"> SEQ Figura \* ARABIC \s 1 </w:instrText>
       </w:r>
       <w:r>
+        <w:rPr>
+          <w:b/>
+        </w:rPr>
         <w:fldChar w:fldCharType="separate"/>
       </w:r>
       <w:r>
         <w:rPr>
+          <w:b/>
           <w:noProof/>
         </w:rPr>
         <w:t>17</w:t>
       </w:r>
       <w:r>
+        <w:rPr>
+          <w:b/>
+          <w:noProof/>
+        </w:rPr>
         <w:fldChar w:fldCharType="end"/>
       </w:r>
       <w:r>
@@ -1728,43 +2623,113 @@
     </w:p>
     <w:p>
       <w:pPr>
+        <w:pStyle w:val="SemEspaamento"/>
+      </w:pPr>
+      <w:r>
+        <w:rPr>
+          <w:b/>
+        </w:rPr>
+        <w:t>Fonte:</w:t>
+      </w:r>
+      <w:r>
+        <w:t xml:space="preserve"> Autores deste trabalho</w:t>
+      </w:r>
+    </w:p>
+    <w:p>
+      <w:pPr>
+        <w:pStyle w:val="Imagem"/>
+      </w:pPr>
+    </w:p>
+    <w:p>
+      <w:pPr>
         <w:pStyle w:val="Legenda"/>
         <w:keepNext/>
         <w:jc w:val="both"/>
       </w:pPr>
       <w:r>
+        <w:rPr>
+          <w:b/>
+        </w:rPr>
         <w:lastRenderedPageBreak/>
         <w:t xml:space="preserve">Figura </w:t>
       </w:r>
-      <w:fldSimple w:instr=" STYLEREF 1 \s ">
-        <w:r>
-          <w:rPr>
-            <w:noProof/>
-          </w:rPr>
-          <w:t>10</w:t>
-        </w:r>
-      </w:fldSimple>
+      <w:r>
+        <w:rPr>
+          <w:b/>
+        </w:rPr>
+        <w:fldChar w:fldCharType="begin"/>
+      </w:r>
+      <w:r>
+        <w:rPr>
+          <w:b/>
+        </w:rPr>
+        <w:instrText xml:space="preserve"> STYLEREF 1 \s </w:instrText>
+      </w:r>
+      <w:r>
+        <w:rPr>
+          <w:b/>
+        </w:rPr>
+        <w:fldChar w:fldCharType="separate"/>
+      </w:r>
+      <w:r>
+        <w:rPr>
+          <w:b/>
+          <w:noProof/>
+        </w:rPr>
+        <w:t>1</w:t>
+      </w:r>
+      <w:r>
+        <w:rPr>
+          <w:b/>
+          <w:noProof/>
+        </w:rPr>
+        <w:fldChar w:fldCharType="end"/>
+      </w:r>
       <w:proofErr w:type="gramStart"/>
       <w:r>
+        <w:rPr>
+          <w:b/>
+          <w:noProof/>
+        </w:rPr>
+        <w:t>1</w:t>
+      </w:r>
+      <w:r>
+        <w:rPr>
+          <w:b/>
+        </w:rPr>
         <w:t>.</w:t>
       </w:r>
       <w:proofErr w:type="gramEnd"/>
       <w:r>
+        <w:rPr>
+          <w:b/>
+        </w:rPr>
         <w:fldChar w:fldCharType="begin"/>
       </w:r>
       <w:r>
+        <w:rPr>
+          <w:b/>
+        </w:rPr>
         <w:instrText xml:space="preserve"> SEQ Figura \* ARABIC \s 1 </w:instrText>
       </w:r>
       <w:r>
+        <w:rPr>
+          <w:b/>
+        </w:rPr>
         <w:fldChar w:fldCharType="separate"/>
       </w:r>
       <w:r>
         <w:rPr>
+          <w:b/>
           <w:noProof/>
         </w:rPr>
         <w:t>18</w:t>
       </w:r>
       <w:r>
+        <w:rPr>
+          <w:b/>
+          <w:noProof/>
+        </w:rPr>
         <w:fldChar w:fldCharType="end"/>
       </w:r>
       <w:r>
@@ -1821,43 +2786,80 @@
     </w:p>
     <w:p>
       <w:pPr>
+        <w:pStyle w:val="SemEspaamento"/>
+      </w:pPr>
+      <w:r>
+        <w:rPr>
+          <w:b/>
+        </w:rPr>
+        <w:t>Fonte:</w:t>
+      </w:r>
+      <w:r>
+        <w:t xml:space="preserve"> Autores deste trabalho</w:t>
+      </w:r>
+    </w:p>
+    <w:p>
+      <w:pPr>
+        <w:pStyle w:val="Imagem"/>
+      </w:pPr>
+    </w:p>
+    <w:p>
+      <w:pPr>
         <w:pStyle w:val="Legenda"/>
         <w:keepNext/>
         <w:jc w:val="both"/>
       </w:pPr>
       <w:r>
+        <w:rPr>
+          <w:b/>
+        </w:rPr>
         <w:lastRenderedPageBreak/>
         <w:t xml:space="preserve">Figura </w:t>
       </w:r>
-      <w:fldSimple w:instr=" STYLEREF 1 \s ">
-        <w:r>
-          <w:rPr>
-            <w:noProof/>
-          </w:rPr>
-          <w:t>10</w:t>
-        </w:r>
-      </w:fldSimple>
       <w:proofErr w:type="gramStart"/>
       <w:r>
+        <w:rPr>
+          <w:b/>
+        </w:rPr>
+        <w:t>11</w:t>
+      </w:r>
+      <w:r>
+        <w:rPr>
+          <w:b/>
+        </w:rPr>
         <w:t>.</w:t>
       </w:r>
       <w:proofErr w:type="gramEnd"/>
       <w:r>
+        <w:rPr>
+          <w:b/>
+        </w:rPr>
         <w:fldChar w:fldCharType="begin"/>
       </w:r>
       <w:r>
+        <w:rPr>
+          <w:b/>
+        </w:rPr>
         <w:instrText xml:space="preserve"> SEQ Figura \* ARABIC \s 1 </w:instrText>
       </w:r>
       <w:r>
+        <w:rPr>
+          <w:b/>
+        </w:rPr>
         <w:fldChar w:fldCharType="separate"/>
       </w:r>
       <w:r>
         <w:rPr>
+          <w:b/>
           <w:noProof/>
         </w:rPr>
         <w:t>19</w:t>
       </w:r>
       <w:r>
+        <w:rPr>
+          <w:b/>
+          <w:noProof/>
+        </w:rPr>
         <w:fldChar w:fldCharType="end"/>
       </w:r>
       <w:r>
@@ -1921,43 +2923,80 @@
     </w:p>
     <w:p>
       <w:pPr>
+        <w:pStyle w:val="SemEspaamento"/>
+      </w:pPr>
+      <w:r>
+        <w:rPr>
+          <w:b/>
+        </w:rPr>
+        <w:t>Fonte:</w:t>
+      </w:r>
+      <w:r>
+        <w:t xml:space="preserve"> Autores deste trabalho</w:t>
+      </w:r>
+    </w:p>
+    <w:p>
+      <w:pPr>
+        <w:pStyle w:val="Imagem"/>
+      </w:pPr>
+    </w:p>
+    <w:p>
+      <w:pPr>
         <w:pStyle w:val="Legenda"/>
         <w:keepNext/>
         <w:jc w:val="both"/>
       </w:pPr>
       <w:r>
+        <w:rPr>
+          <w:b/>
+        </w:rPr>
         <w:lastRenderedPageBreak/>
         <w:t xml:space="preserve">Figura </w:t>
       </w:r>
-      <w:fldSimple w:instr=" STYLEREF 1 \s ">
-        <w:r>
-          <w:rPr>
-            <w:noProof/>
-          </w:rPr>
-          <w:t>10</w:t>
-        </w:r>
-      </w:fldSimple>
       <w:proofErr w:type="gramStart"/>
       <w:r>
+        <w:rPr>
+          <w:b/>
+        </w:rPr>
+        <w:t>11</w:t>
+      </w:r>
+      <w:r>
+        <w:rPr>
+          <w:b/>
+        </w:rPr>
         <w:t>.</w:t>
       </w:r>
       <w:proofErr w:type="gramEnd"/>
       <w:r>
+        <w:rPr>
+          <w:b/>
+        </w:rPr>
         <w:fldChar w:fldCharType="begin"/>
       </w:r>
       <w:r>
+        <w:rPr>
+          <w:b/>
+        </w:rPr>
         <w:instrText xml:space="preserve"> SEQ Figura \* ARABIC \s 1 </w:instrText>
       </w:r>
       <w:r>
+        <w:rPr>
+          <w:b/>
+        </w:rPr>
         <w:fldChar w:fldCharType="separate"/>
       </w:r>
       <w:r>
         <w:rPr>
+          <w:b/>
           <w:noProof/>
         </w:rPr>
         <w:t>20</w:t>
       </w:r>
       <w:r>
+        <w:rPr>
+          <w:b/>
+          <w:noProof/>
+        </w:rPr>
         <w:fldChar w:fldCharType="end"/>
       </w:r>
       <w:r>
@@ -2014,6 +3053,25 @@
     </w:p>
     <w:p>
       <w:pPr>
+        <w:pStyle w:val="SemEspaamento"/>
+      </w:pPr>
+      <w:r>
+        <w:rPr>
+          <w:b/>
+        </w:rPr>
+        <w:t>Fonte:</w:t>
+      </w:r>
+      <w:r>
+        <w:t xml:space="preserve"> Autores deste trabalho</w:t>
+      </w:r>
+    </w:p>
+    <w:p>
+      <w:pPr>
+        <w:pStyle w:val="Imagem"/>
+      </w:pPr>
+    </w:p>
+    <w:p>
+      <w:pPr>
         <w:rPr>
           <w:noProof/>
           <w:lang w:eastAsia="pt-BR"/>
@@ -2027,38 +3085,56 @@
         <w:jc w:val="both"/>
       </w:pPr>
       <w:r>
+        <w:rPr>
+          <w:b/>
+        </w:rPr>
         <w:lastRenderedPageBreak/>
         <w:t xml:space="preserve">Figura </w:t>
       </w:r>
-      <w:fldSimple w:instr=" STYLEREF 1 \s ">
-        <w:r>
-          <w:rPr>
-            <w:noProof/>
-          </w:rPr>
-          <w:t>10</w:t>
-        </w:r>
-      </w:fldSimple>
       <w:proofErr w:type="gramStart"/>
       <w:r>
+        <w:rPr>
+          <w:b/>
+        </w:rPr>
+        <w:t>11</w:t>
+      </w:r>
+      <w:r>
+        <w:rPr>
+          <w:b/>
+        </w:rPr>
         <w:t>.</w:t>
       </w:r>
       <w:proofErr w:type="gramEnd"/>
       <w:r>
+        <w:rPr>
+          <w:b/>
+        </w:rPr>
         <w:fldChar w:fldCharType="begin"/>
       </w:r>
       <w:r>
+        <w:rPr>
+          <w:b/>
+        </w:rPr>
         <w:instrText xml:space="preserve"> SEQ Figura \* ARABIC \s 1 </w:instrText>
       </w:r>
       <w:r>
+        <w:rPr>
+          <w:b/>
+        </w:rPr>
         <w:fldChar w:fldCharType="separate"/>
       </w:r>
       <w:r>
         <w:rPr>
+          <w:b/>
           <w:noProof/>
         </w:rPr>
         <w:t>21</w:t>
       </w:r>
       <w:r>
+        <w:rPr>
+          <w:b/>
+          <w:noProof/>
+        </w:rPr>
         <w:fldChar w:fldCharType="end"/>
       </w:r>
       <w:r>
@@ -2122,43 +3198,113 @@
     </w:p>
     <w:p>
       <w:pPr>
+        <w:pStyle w:val="SemEspaamento"/>
+      </w:pPr>
+      <w:r>
+        <w:rPr>
+          <w:b/>
+        </w:rPr>
+        <w:t>Fonte:</w:t>
+      </w:r>
+      <w:r>
+        <w:t xml:space="preserve"> Autores deste trabalho</w:t>
+      </w:r>
+    </w:p>
+    <w:p>
+      <w:pPr>
+        <w:pStyle w:val="Imagem"/>
+      </w:pPr>
+    </w:p>
+    <w:p>
+      <w:pPr>
         <w:pStyle w:val="Legenda"/>
         <w:keepNext/>
         <w:jc w:val="both"/>
       </w:pPr>
       <w:r>
+        <w:rPr>
+          <w:b/>
+        </w:rPr>
         <w:lastRenderedPageBreak/>
         <w:t xml:space="preserve">Figura </w:t>
       </w:r>
-      <w:fldSimple w:instr=" STYLEREF 1 \s ">
-        <w:r>
-          <w:rPr>
-            <w:noProof/>
-          </w:rPr>
-          <w:t>10</w:t>
-        </w:r>
-      </w:fldSimple>
+      <w:r>
+        <w:rPr>
+          <w:b/>
+        </w:rPr>
+        <w:fldChar w:fldCharType="begin"/>
+      </w:r>
+      <w:r>
+        <w:rPr>
+          <w:b/>
+        </w:rPr>
+        <w:instrText xml:space="preserve"> STYLEREF 1 \s </w:instrText>
+      </w:r>
+      <w:r>
+        <w:rPr>
+          <w:b/>
+        </w:rPr>
+        <w:fldChar w:fldCharType="separate"/>
+      </w:r>
+      <w:r>
+        <w:rPr>
+          <w:b/>
+          <w:noProof/>
+        </w:rPr>
+        <w:t>1</w:t>
+      </w:r>
+      <w:r>
+        <w:rPr>
+          <w:b/>
+          <w:noProof/>
+        </w:rPr>
+        <w:fldChar w:fldCharType="end"/>
+      </w:r>
       <w:proofErr w:type="gramStart"/>
       <w:r>
+        <w:rPr>
+          <w:b/>
+          <w:noProof/>
+        </w:rPr>
+        <w:t>1</w:t>
+      </w:r>
+      <w:r>
+        <w:rPr>
+          <w:b/>
+        </w:rPr>
         <w:t>.</w:t>
       </w:r>
       <w:proofErr w:type="gramEnd"/>
       <w:r>
+        <w:rPr>
+          <w:b/>
+        </w:rPr>
         <w:fldChar w:fldCharType="begin"/>
       </w:r>
       <w:r>
+        <w:rPr>
+          <w:b/>
+        </w:rPr>
         <w:instrText xml:space="preserve"> SEQ Figura \* ARABIC \s 1 </w:instrText>
       </w:r>
       <w:r>
+        <w:rPr>
+          <w:b/>
+        </w:rPr>
         <w:fldChar w:fldCharType="separate"/>
       </w:r>
       <w:r>
         <w:rPr>
+          <w:b/>
           <w:noProof/>
         </w:rPr>
         <w:t>22</w:t>
       </w:r>
       <w:r>
+        <w:rPr>
+          <w:b/>
+          <w:noProof/>
+        </w:rPr>
         <w:fldChar w:fldCharType="end"/>
       </w:r>
       <w:r>
@@ -2215,43 +3361,80 @@
     </w:p>
     <w:p>
       <w:pPr>
+        <w:pStyle w:val="SemEspaamento"/>
+      </w:pPr>
+      <w:r>
+        <w:rPr>
+          <w:b/>
+        </w:rPr>
+        <w:t>Fonte:</w:t>
+      </w:r>
+      <w:r>
+        <w:t xml:space="preserve"> Autores deste trabalho</w:t>
+      </w:r>
+    </w:p>
+    <w:p>
+      <w:pPr>
+        <w:pStyle w:val="Imagem"/>
+      </w:pPr>
+    </w:p>
+    <w:p>
+      <w:pPr>
         <w:pStyle w:val="Legenda"/>
         <w:keepNext/>
         <w:jc w:val="both"/>
       </w:pPr>
       <w:r>
+        <w:rPr>
+          <w:b/>
+        </w:rPr>
         <w:lastRenderedPageBreak/>
         <w:t xml:space="preserve">Figura </w:t>
       </w:r>
-      <w:fldSimple w:instr=" STYLEREF 1 \s ">
-        <w:r>
-          <w:rPr>
-            <w:noProof/>
-          </w:rPr>
-          <w:t>10</w:t>
-        </w:r>
-      </w:fldSimple>
       <w:proofErr w:type="gramStart"/>
       <w:r>
+        <w:rPr>
+          <w:b/>
+        </w:rPr>
+        <w:t>11</w:t>
+      </w:r>
+      <w:r>
+        <w:rPr>
+          <w:b/>
+        </w:rPr>
         <w:t>.</w:t>
       </w:r>
       <w:proofErr w:type="gramEnd"/>
       <w:r>
+        <w:rPr>
+          <w:b/>
+        </w:rPr>
         <w:fldChar w:fldCharType="begin"/>
       </w:r>
       <w:r>
+        <w:rPr>
+          <w:b/>
+        </w:rPr>
         <w:instrText xml:space="preserve"> SEQ Figura \* ARABIC \s 1 </w:instrText>
       </w:r>
       <w:r>
+        <w:rPr>
+          <w:b/>
+        </w:rPr>
         <w:fldChar w:fldCharType="separate"/>
       </w:r>
       <w:r>
         <w:rPr>
+          <w:b/>
           <w:noProof/>
         </w:rPr>
         <w:t>23</w:t>
       </w:r>
       <w:r>
+        <w:rPr>
+          <w:b/>
+          <w:noProof/>
+        </w:rPr>
         <w:fldChar w:fldCharType="end"/>
       </w:r>
       <w:r>
@@ -2315,43 +3498,80 @@
     </w:p>
     <w:p>
       <w:pPr>
+        <w:pStyle w:val="SemEspaamento"/>
+      </w:pPr>
+      <w:r>
+        <w:rPr>
+          <w:b/>
+        </w:rPr>
+        <w:t>Fonte:</w:t>
+      </w:r>
+      <w:r>
+        <w:t xml:space="preserve"> Autores deste trabalho</w:t>
+      </w:r>
+    </w:p>
+    <w:p>
+      <w:pPr>
+        <w:pStyle w:val="Imagem"/>
+      </w:pPr>
+    </w:p>
+    <w:p>
+      <w:pPr>
         <w:pStyle w:val="Legenda"/>
         <w:keepNext/>
         <w:jc w:val="both"/>
       </w:pPr>
       <w:r>
+        <w:rPr>
+          <w:b/>
+        </w:rPr>
         <w:lastRenderedPageBreak/>
         <w:t xml:space="preserve">Figura </w:t>
       </w:r>
-      <w:fldSimple w:instr=" STYLEREF 1 \s ">
-        <w:r>
-          <w:rPr>
-            <w:noProof/>
-          </w:rPr>
-          <w:t>10</w:t>
-        </w:r>
-      </w:fldSimple>
       <w:proofErr w:type="gramStart"/>
       <w:r>
+        <w:rPr>
+          <w:b/>
+        </w:rPr>
+        <w:t>11</w:t>
+      </w:r>
+      <w:r>
+        <w:rPr>
+          <w:b/>
+        </w:rPr>
         <w:t>.</w:t>
       </w:r>
       <w:proofErr w:type="gramEnd"/>
       <w:r>
+        <w:rPr>
+          <w:b/>
+        </w:rPr>
         <w:fldChar w:fldCharType="begin"/>
       </w:r>
       <w:r>
+        <w:rPr>
+          <w:b/>
+        </w:rPr>
         <w:instrText xml:space="preserve"> SEQ Figura \* ARABIC \s 1 </w:instrText>
       </w:r>
       <w:r>
+        <w:rPr>
+          <w:b/>
+        </w:rPr>
         <w:fldChar w:fldCharType="separate"/>
       </w:r>
       <w:r>
         <w:rPr>
+          <w:b/>
           <w:noProof/>
         </w:rPr>
         <w:t>24</w:t>
       </w:r>
       <w:r>
+        <w:rPr>
+          <w:b/>
+          <w:noProof/>
+        </w:rPr>
         <w:fldChar w:fldCharType="end"/>
       </w:r>
       <w:r>
@@ -2408,205 +3628,27 @@
     </w:p>
     <w:p>
       <w:pPr>
-        <w:rPr>
-          <w:noProof/>
-          <w:lang w:eastAsia="pt-BR"/>
-        </w:rPr>
-      </w:pPr>
-    </w:p>
-    <w:p>
-      <w:pPr>
-        <w:pStyle w:val="Legenda"/>
-        <w:keepNext/>
-        <w:jc w:val="both"/>
-      </w:pPr>
-      <w:r>
-        <w:lastRenderedPageBreak/>
-        <w:t xml:space="preserve">Figura </w:t>
-      </w:r>
-      <w:fldSimple w:instr=" STYLEREF 1 \s ">
-        <w:r>
-          <w:rPr>
-            <w:noProof/>
-          </w:rPr>
-          <w:t>10</w:t>
-        </w:r>
-      </w:fldSimple>
-      <w:proofErr w:type="gramStart"/>
-      <w:r>
-        <w:t>.</w:t>
-      </w:r>
-      <w:proofErr w:type="gramEnd"/>
-      <w:r>
-        <w:fldChar w:fldCharType="begin"/>
-      </w:r>
-      <w:r>
-        <w:instrText xml:space="preserve"> SEQ Figura \* ARABIC \s 1 </w:instrText>
-      </w:r>
-      <w:r>
-        <w:fldChar w:fldCharType="separate"/>
-      </w:r>
-      <w:r>
-        <w:rPr>
-          <w:noProof/>
-        </w:rPr>
-        <w:t>25</w:t>
-      </w:r>
-      <w:r>
-        <w:fldChar w:fldCharType="end"/>
-      </w:r>
-      <w:r>
-        <w:t xml:space="preserve"> – Diagrama de Atividade 19</w:t>
+        <w:pStyle w:val="SemEspaamento"/>
+      </w:pPr>
+      <w:r>
+        <w:rPr>
+          <w:b/>
+        </w:rPr>
+        <w:t>Fonte:</w:t>
+      </w:r>
+      <w:r>
+        <w:t xml:space="preserve"> Autores deste trabalho</w:t>
       </w:r>
     </w:p>
     <w:p>
       <w:pPr>
         <w:pStyle w:val="Imagem"/>
       </w:pPr>
-      <w:r>
-        <w:drawing>
-          <wp:inline distT="0" distB="0" distL="0" distR="0" wp14:anchorId="56361FAD" wp14:editId="756A21D0">
-            <wp:extent cx="5200650" cy="5762625"/>
-            <wp:effectExtent l="0" t="0" r="0" b="9525"/>
-            <wp:docPr id="25" name="Imagem 25"/>
-            <wp:cNvGraphicFramePr>
-              <a:graphicFrameLocks xmlns:a="http://schemas.openxmlformats.org/drawingml/2006/main" noChangeAspect="1"/>
-            </wp:cNvGraphicFramePr>
-            <a:graphic xmlns:a="http://schemas.openxmlformats.org/drawingml/2006/main">
-              <a:graphicData uri="http://schemas.openxmlformats.org/drawingml/2006/picture">
-                <pic:pic xmlns:pic="http://schemas.openxmlformats.org/drawingml/2006/picture">
-                  <pic:nvPicPr>
-                    <pic:cNvPr id="0" name="DA19.png"/>
-                    <pic:cNvPicPr/>
-                  </pic:nvPicPr>
-                  <pic:blipFill rotWithShape="1">
-                    <a:blip r:embed="rId33">
-                      <a:extLst>
-                        <a:ext uri="{28A0092B-C50C-407E-A947-70E740481C1C}">
-                          <a14:useLocalDpi xmlns:a14="http://schemas.microsoft.com/office/drawing/2010/main" val="0"/>
-                        </a:ext>
-                      </a:extLst>
-                    </a:blip>
-                    <a:srcRect b="5172"/>
-                    <a:stretch/>
-                  </pic:blipFill>
-                  <pic:spPr bwMode="auto">
-                    <a:xfrm>
-                      <a:off x="0" y="0"/>
-                      <a:ext cx="5200000" cy="5761905"/>
-                    </a:xfrm>
-                    <a:prstGeom prst="rect">
-                      <a:avLst/>
-                    </a:prstGeom>
-                    <a:ln>
-                      <a:noFill/>
-                    </a:ln>
-                    <a:extLst>
-                      <a:ext uri="{53640926-AAD7-44D8-BBD7-CCE9431645EC}">
-                        <a14:shadowObscured xmlns:a14="http://schemas.microsoft.com/office/drawing/2010/main"/>
-                      </a:ext>
-                    </a:extLst>
-                  </pic:spPr>
-                </pic:pic>
-              </a:graphicData>
-            </a:graphic>
-          </wp:inline>
-        </w:drawing>
-      </w:r>
-    </w:p>
-    <w:p>
-      <w:pPr>
-        <w:pStyle w:val="Legenda"/>
-        <w:keepNext/>
-        <w:jc w:val="both"/>
-      </w:pPr>
-      <w:r>
-        <w:lastRenderedPageBreak/>
-        <w:t xml:space="preserve">Figura </w:t>
-      </w:r>
-      <w:fldSimple w:instr=" STYLEREF 1 \s ">
-        <w:r>
-          <w:rPr>
-            <w:noProof/>
-          </w:rPr>
-          <w:t>10</w:t>
-        </w:r>
-      </w:fldSimple>
-      <w:proofErr w:type="gramStart"/>
-      <w:r>
-        <w:t>.</w:t>
-      </w:r>
-      <w:proofErr w:type="gramEnd"/>
-      <w:fldSimple w:instr=" SEQ Figura \* ARABIC \s 1 ">
-        <w:r>
-          <w:rPr>
-            <w:noProof/>
-          </w:rPr>
-          <w:t>26</w:t>
-        </w:r>
-      </w:fldSimple>
-      <w:r>
-        <w:t xml:space="preserve"> – Diagrama de Atividade 20</w:t>
-      </w:r>
-    </w:p>
-    <w:p>
-      <w:pPr>
-        <w:pStyle w:val="Imagem"/>
-      </w:pPr>
-      <w:r>
-        <w:drawing>
-          <wp:inline distT="0" distB="0" distL="0" distR="0" wp14:anchorId="5ADDCD54" wp14:editId="0A1AEC35">
-            <wp:extent cx="4314825" cy="6248400"/>
-            <wp:effectExtent l="0" t="0" r="9525" b="0"/>
-            <wp:docPr id="26" name="Imagem 26"/>
-            <wp:cNvGraphicFramePr>
-              <a:graphicFrameLocks xmlns:a="http://schemas.openxmlformats.org/drawingml/2006/main" noChangeAspect="1"/>
-            </wp:cNvGraphicFramePr>
-            <a:graphic xmlns:a="http://schemas.openxmlformats.org/drawingml/2006/main">
-              <a:graphicData uri="http://schemas.openxmlformats.org/drawingml/2006/picture">
-                <pic:pic xmlns:pic="http://schemas.openxmlformats.org/drawingml/2006/picture">
-                  <pic:nvPicPr>
-                    <pic:cNvPr id="0" name="DA20.png"/>
-                    <pic:cNvPicPr/>
-                  </pic:nvPicPr>
-                  <pic:blipFill rotWithShape="1">
-                    <a:blip r:embed="rId34">
-                      <a:extLst>
-                        <a:ext uri="{28A0092B-C50C-407E-A947-70E740481C1C}">
-                          <a14:useLocalDpi xmlns:a14="http://schemas.microsoft.com/office/drawing/2010/main" val="0"/>
-                        </a:ext>
-                      </a:extLst>
-                    </a:blip>
-                    <a:srcRect b="4651"/>
-                    <a:stretch/>
-                  </pic:blipFill>
-                  <pic:spPr bwMode="auto">
-                    <a:xfrm>
-                      <a:off x="0" y="0"/>
-                      <a:ext cx="4314286" cy="6247619"/>
-                    </a:xfrm>
-                    <a:prstGeom prst="rect">
-                      <a:avLst/>
-                    </a:prstGeom>
-                    <a:ln>
-                      <a:noFill/>
-                    </a:ln>
-                    <a:extLst>
-                      <a:ext uri="{53640926-AAD7-44D8-BBD7-CCE9431645EC}">
-                        <a14:shadowObscured xmlns:a14="http://schemas.microsoft.com/office/drawing/2010/main"/>
-                      </a:ext>
-                    </a:extLst>
-                  </pic:spPr>
-                </pic:pic>
-              </a:graphicData>
-            </a:graphic>
-          </wp:inline>
-        </w:drawing>
-      </w:r>
-    </w:p>
-    <w:p/>
+      <w:bookmarkStart w:id="0" w:name="_GoBack"/>
+      <w:bookmarkEnd w:id="0"/>
+    </w:p>
     <w:sectPr>
-      <w:headerReference w:type="default" r:id="rId35"/>
+      <w:headerReference w:type="default" r:id="rId33"/>
       <w:pgSz w:w="11906" w:h="16838"/>
       <w:pgMar w:top="1701" w:right="1134" w:bottom="1134" w:left="1701" w:header="708" w:footer="708" w:gutter="0"/>
       <w:pgNumType w:start="159"/>
@@ -2695,7 +3737,7 @@
             <w:noProof/>
             <w:sz w:val="20"/>
           </w:rPr>
-          <w:t>183</w:t>
+          <w:t>181</w:t>
         </w:r>
         <w:r>
           <w:rPr>
@@ -2717,16 +3759,19 @@
 <file path=word/numbering.xml><?xml version="1.0" encoding="utf-8"?>
 <w:numbering xmlns:wpc="http://schemas.microsoft.com/office/word/2010/wordprocessingCanvas" xmlns:mc="http://schemas.openxmlformats.org/markup-compatibility/2006" xmlns:o="urn:schemas-microsoft-com:office:office" xmlns:r="http://schemas.openxmlformats.org/officeDocument/2006/relationships" xmlns:m="http://schemas.openxmlformats.org/officeDocument/2006/math" xmlns:v="urn:schemas-microsoft-com:vml" xmlns:wp14="http://schemas.microsoft.com/office/word/2010/wordprocessingDrawing" xmlns:wp="http://schemas.openxmlformats.org/drawingml/2006/wordprocessingDrawing" xmlns:w10="urn:schemas-microsoft-com:office:word" xmlns:w="http://schemas.openxmlformats.org/wordprocessingml/2006/main" xmlns:w14="http://schemas.microsoft.com/office/word/2010/wordml" xmlns:wpg="http://schemas.microsoft.com/office/word/2010/wordprocessingGroup" xmlns:wpi="http://schemas.microsoft.com/office/word/2010/wordprocessingInk" xmlns:wne="http://schemas.microsoft.com/office/word/2006/wordml" xmlns:wps="http://schemas.microsoft.com/office/word/2010/wordprocessingShape" mc:Ignorable="w14 wp14">
   <w:abstractNum w:abstractNumId="0">
-    <w:nsid w:val="6B0C0282"/>
+    <w:nsid w:val="263A358F"/>
     <w:multiLevelType w:val="hybridMultilevel"/>
-    <w:tmpl w:val="ADD44B76"/>
-    <w:lvl w:ilvl="0" w:tplc="B4301EB6">
-      <w:start w:val="10"/>
+    <w:tmpl w:val="A9467A5E"/>
+    <w:lvl w:ilvl="0" w:tplc="EA206F48">
+      <w:start w:val="11"/>
       <w:numFmt w:val="decimal"/>
       <w:lvlText w:val="%1."/>
       <w:lvlJc w:val="left"/>
       <w:pPr>
-        <w:ind w:left="1440" w:hanging="360"/>
+        <w:tabs>
+          <w:tab w:val="num" w:pos="1134"/>
+        </w:tabs>
+        <w:ind w:left="851" w:hanging="494"/>
       </w:pPr>
       <w:rPr>
         <w:rFonts w:hint="default"/>
@@ -2738,7 +3783,7 @@
       <w:lvlText w:val="%2."/>
       <w:lvlJc w:val="left"/>
       <w:pPr>
-        <w:ind w:left="2160" w:hanging="360"/>
+        <w:ind w:left="1797" w:hanging="360"/>
       </w:pPr>
     </w:lvl>
     <w:lvl w:ilvl="2" w:tplc="0416001B" w:tentative="1">
@@ -2747,7 +3792,7 @@
       <w:lvlText w:val="%3."/>
       <w:lvlJc w:val="right"/>
       <w:pPr>
-        <w:ind w:left="2880" w:hanging="180"/>
+        <w:ind w:left="2517" w:hanging="180"/>
       </w:pPr>
     </w:lvl>
     <w:lvl w:ilvl="3" w:tplc="0416000F" w:tentative="1">
@@ -2756,7 +3801,7 @@
       <w:lvlText w:val="%4."/>
       <w:lvlJc w:val="left"/>
       <w:pPr>
-        <w:ind w:left="3600" w:hanging="360"/>
+        <w:ind w:left="3237" w:hanging="360"/>
       </w:pPr>
     </w:lvl>
     <w:lvl w:ilvl="4" w:tplc="04160019" w:tentative="1">
@@ -2765,7 +3810,7 @@
       <w:lvlText w:val="%5."/>
       <w:lvlJc w:val="left"/>
       <w:pPr>
-        <w:ind w:left="4320" w:hanging="360"/>
+        <w:ind w:left="3957" w:hanging="360"/>
       </w:pPr>
     </w:lvl>
     <w:lvl w:ilvl="5" w:tplc="0416001B" w:tentative="1">
@@ -2774,7 +3819,7 @@
       <w:lvlText w:val="%6."/>
       <w:lvlJc w:val="right"/>
       <w:pPr>
-        <w:ind w:left="5040" w:hanging="180"/>
+        <w:ind w:left="4677" w:hanging="180"/>
       </w:pPr>
     </w:lvl>
     <w:lvl w:ilvl="6" w:tplc="0416000F" w:tentative="1">
@@ -2783,7 +3828,7 @@
       <w:lvlText w:val="%7."/>
       <w:lvlJc w:val="left"/>
       <w:pPr>
-        <w:ind w:left="5760" w:hanging="360"/>
+        <w:ind w:left="5397" w:hanging="360"/>
       </w:pPr>
     </w:lvl>
     <w:lvl w:ilvl="7" w:tplc="04160019" w:tentative="1">
@@ -2792,7 +3837,7 @@
       <w:lvlText w:val="%8."/>
       <w:lvlJc w:val="left"/>
       <w:pPr>
-        <w:ind w:left="6480" w:hanging="360"/>
+        <w:ind w:left="6117" w:hanging="360"/>
       </w:pPr>
     </w:lvl>
     <w:lvl w:ilvl="8" w:tplc="0416001B" w:tentative="1">
@@ -2801,22 +3846,21 @@
       <w:lvlText w:val="%9."/>
       <w:lvlJc w:val="right"/>
       <w:pPr>
-        <w:ind w:left="7200" w:hanging="180"/>
+        <w:ind w:left="6837" w:hanging="180"/>
       </w:pPr>
     </w:lvl>
   </w:abstractNum>
   <w:abstractNum w:abstractNumId="1">
-    <w:nsid w:val="7D5F682C"/>
+    <w:nsid w:val="6B0C0282"/>
     <w:multiLevelType w:val="hybridMultilevel"/>
-    <w:tmpl w:val="8BEA21A2"/>
-    <w:lvl w:ilvl="0" w:tplc="35F2EACE">
-      <w:start w:val="11"/>
+    <w:tmpl w:val="ADD44B76"/>
+    <w:lvl w:ilvl="0" w:tplc="B4301EB6">
+      <w:start w:val="10"/>
       <w:numFmt w:val="decimal"/>
-      <w:pStyle w:val="Ttulo1"/>
       <w:lvlText w:val="%1."/>
       <w:lvlJc w:val="left"/>
       <w:pPr>
-        <w:ind w:left="720" w:hanging="360"/>
+        <w:ind w:left="1440" w:hanging="360"/>
       </w:pPr>
       <w:rPr>
         <w:rFonts w:hint="default"/>
@@ -2828,7 +3872,7 @@
       <w:lvlText w:val="%2."/>
       <w:lvlJc w:val="left"/>
       <w:pPr>
-        <w:ind w:left="1440" w:hanging="360"/>
+        <w:ind w:left="2160" w:hanging="360"/>
       </w:pPr>
     </w:lvl>
     <w:lvl w:ilvl="2" w:tplc="0416001B" w:tentative="1">
@@ -2837,7 +3881,7 @@
       <w:lvlText w:val="%3."/>
       <w:lvlJc w:val="right"/>
       <w:pPr>
-        <w:ind w:left="2160" w:hanging="180"/>
+        <w:ind w:left="2880" w:hanging="180"/>
       </w:pPr>
     </w:lvl>
     <w:lvl w:ilvl="3" w:tplc="0416000F" w:tentative="1">
@@ -2846,7 +3890,7 @@
       <w:lvlText w:val="%4."/>
       <w:lvlJc w:val="left"/>
       <w:pPr>
-        <w:ind w:left="2880" w:hanging="360"/>
+        <w:ind w:left="3600" w:hanging="360"/>
       </w:pPr>
     </w:lvl>
     <w:lvl w:ilvl="4" w:tplc="04160019" w:tentative="1">
@@ -2855,7 +3899,7 @@
       <w:lvlText w:val="%5."/>
       <w:lvlJc w:val="left"/>
       <w:pPr>
-        <w:ind w:left="3600" w:hanging="360"/>
+        <w:ind w:left="4320" w:hanging="360"/>
       </w:pPr>
     </w:lvl>
     <w:lvl w:ilvl="5" w:tplc="0416001B" w:tentative="1">
@@ -2864,7 +3908,7 @@
       <w:lvlText w:val="%6."/>
       <w:lvlJc w:val="right"/>
       <w:pPr>
-        <w:ind w:left="4320" w:hanging="180"/>
+        <w:ind w:left="5040" w:hanging="180"/>
       </w:pPr>
     </w:lvl>
     <w:lvl w:ilvl="6" w:tplc="0416000F" w:tentative="1">
@@ -2873,7 +3917,7 @@
       <w:lvlText w:val="%7."/>
       <w:lvlJc w:val="left"/>
       <w:pPr>
-        <w:ind w:left="5040" w:hanging="360"/>
+        <w:ind w:left="5760" w:hanging="360"/>
       </w:pPr>
     </w:lvl>
     <w:lvl w:ilvl="7" w:tplc="04160019" w:tentative="1">
@@ -2882,7 +3926,7 @@
       <w:lvlText w:val="%8."/>
       <w:lvlJc w:val="left"/>
       <w:pPr>
-        <w:ind w:left="5760" w:hanging="360"/>
+        <w:ind w:left="6480" w:hanging="360"/>
       </w:pPr>
     </w:lvl>
     <w:lvl w:ilvl="8" w:tplc="0416001B" w:tentative="1">
@@ -2891,14 +3935,109 @@
       <w:lvlText w:val="%9."/>
       <w:lvlJc w:val="right"/>
       <w:pPr>
+        <w:ind w:left="7200" w:hanging="180"/>
+      </w:pPr>
+    </w:lvl>
+  </w:abstractNum>
+  <w:abstractNum w:abstractNumId="2">
+    <w:nsid w:val="7D5F682C"/>
+    <w:multiLevelType w:val="hybridMultilevel"/>
+    <w:tmpl w:val="1756A01E"/>
+    <w:lvl w:ilvl="0" w:tplc="C826CC24">
+      <w:start w:val="11"/>
+      <w:numFmt w:val="decimal"/>
+      <w:lvlText w:val="%1."/>
+      <w:lvlJc w:val="left"/>
+      <w:pPr>
+        <w:tabs>
+          <w:tab w:val="num" w:pos="1021"/>
+        </w:tabs>
+        <w:ind w:left="720" w:hanging="360"/>
+      </w:pPr>
+      <w:rPr>
+        <w:rFonts w:hint="default"/>
+      </w:rPr>
+    </w:lvl>
+    <w:lvl w:ilvl="1" w:tplc="04160019" w:tentative="1">
+      <w:start w:val="1"/>
+      <w:numFmt w:val="lowerLetter"/>
+      <w:lvlText w:val="%2."/>
+      <w:lvlJc w:val="left"/>
+      <w:pPr>
+        <w:ind w:left="1440" w:hanging="360"/>
+      </w:pPr>
+    </w:lvl>
+    <w:lvl w:ilvl="2" w:tplc="0416001B" w:tentative="1">
+      <w:start w:val="1"/>
+      <w:numFmt w:val="lowerRoman"/>
+      <w:lvlText w:val="%3."/>
+      <w:lvlJc w:val="right"/>
+      <w:pPr>
+        <w:ind w:left="2160" w:hanging="180"/>
+      </w:pPr>
+    </w:lvl>
+    <w:lvl w:ilvl="3" w:tplc="0416000F" w:tentative="1">
+      <w:start w:val="1"/>
+      <w:numFmt w:val="decimal"/>
+      <w:lvlText w:val="%4."/>
+      <w:lvlJc w:val="left"/>
+      <w:pPr>
+        <w:ind w:left="2880" w:hanging="360"/>
+      </w:pPr>
+    </w:lvl>
+    <w:lvl w:ilvl="4" w:tplc="04160019" w:tentative="1">
+      <w:start w:val="1"/>
+      <w:numFmt w:val="lowerLetter"/>
+      <w:lvlText w:val="%5."/>
+      <w:lvlJc w:val="left"/>
+      <w:pPr>
+        <w:ind w:left="3600" w:hanging="360"/>
+      </w:pPr>
+    </w:lvl>
+    <w:lvl w:ilvl="5" w:tplc="0416001B" w:tentative="1">
+      <w:start w:val="1"/>
+      <w:numFmt w:val="lowerRoman"/>
+      <w:lvlText w:val="%6."/>
+      <w:lvlJc w:val="right"/>
+      <w:pPr>
+        <w:ind w:left="4320" w:hanging="180"/>
+      </w:pPr>
+    </w:lvl>
+    <w:lvl w:ilvl="6" w:tplc="0416000F" w:tentative="1">
+      <w:start w:val="1"/>
+      <w:numFmt w:val="decimal"/>
+      <w:lvlText w:val="%7."/>
+      <w:lvlJc w:val="left"/>
+      <w:pPr>
+        <w:ind w:left="5040" w:hanging="360"/>
+      </w:pPr>
+    </w:lvl>
+    <w:lvl w:ilvl="7" w:tplc="04160019" w:tentative="1">
+      <w:start w:val="1"/>
+      <w:numFmt w:val="lowerLetter"/>
+      <w:lvlText w:val="%8."/>
+      <w:lvlJc w:val="left"/>
+      <w:pPr>
+        <w:ind w:left="5760" w:hanging="360"/>
+      </w:pPr>
+    </w:lvl>
+    <w:lvl w:ilvl="8" w:tplc="0416001B" w:tentative="1">
+      <w:start w:val="1"/>
+      <w:numFmt w:val="lowerRoman"/>
+      <w:lvlText w:val="%9."/>
+      <w:lvlJc w:val="right"/>
+      <w:pPr>
         <w:ind w:left="6480" w:hanging="180"/>
       </w:pPr>
     </w:lvl>
   </w:abstractNum>
   <w:num w:numId="1">
+    <w:abstractNumId w:val="2"/>
+  </w:num>
+  <w:num w:numId="2">
     <w:abstractNumId w:val="1"/>
   </w:num>
-  <w:num w:numId="2">
+  <w:num w:numId="3">
     <w:abstractNumId w:val="0"/>
   </w:num>
 </w:numbering>
@@ -2947,7 +4086,7 @@
     <w:lsdException w:name="Subtitle" w:semiHidden="0" w:uiPriority="11" w:unhideWhenUsed="0" w:qFormat="1"/>
     <w:lsdException w:name="Strong" w:semiHidden="0" w:uiPriority="22" w:unhideWhenUsed="0" w:qFormat="1"/>
     <w:lsdException w:name="Emphasis" w:semiHidden="0" w:uiPriority="20" w:unhideWhenUsed="0" w:qFormat="1"/>
-    <w:lsdException w:name="Table Grid" w:semiHidden="0" w:uiPriority="59" w:unhideWhenUsed="0"/>
+    <w:lsdException w:name="Table Grid" w:uiPriority="59"/>
     <w:lsdException w:name="Placeholder Text" w:unhideWhenUsed="0"/>
     <w:lsdException w:name="No Spacing" w:semiHidden="0" w:uiPriority="1" w:unhideWhenUsed="0" w:qFormat="1"/>
     <w:lsdException w:name="Light Shading" w:semiHidden="0" w:uiPriority="60" w:unhideWhenUsed="0"/>
@@ -3083,10 +4222,8 @@
     <w:qFormat/>
     <w:rsid w:val="00D116CD"/>
     <w:pPr>
-      <w:numPr>
-        <w:numId w:val="1"/>
-      </w:numPr>
       <w:spacing w:before="240"/>
+      <w:ind w:firstLine="0"/>
       <w:outlineLvl w:val="0"/>
     </w:pPr>
     <w:rPr>
@@ -3241,6 +4378,14 @@
       <w:lang w:eastAsia="pt-BR"/>
     </w:rPr>
   </w:style>
+  <w:style w:type="paragraph" w:styleId="SemEspaamento">
+    <w:name w:val="No Spacing"/>
+    <w:aliases w:val="Legendas"/>
+    <w:basedOn w:val="Legenda"/>
+    <w:uiPriority w:val="1"/>
+    <w:qFormat/>
+    <w:rsid w:val="00D90935"/>
+  </w:style>
 </w:styles>
 </file>
 
@@ -3287,7 +4432,7 @@
     <w:lsdException w:name="Subtitle" w:semiHidden="0" w:uiPriority="11" w:unhideWhenUsed="0" w:qFormat="1"/>
     <w:lsdException w:name="Strong" w:semiHidden="0" w:uiPriority="22" w:unhideWhenUsed="0" w:qFormat="1"/>
     <w:lsdException w:name="Emphasis" w:semiHidden="0" w:uiPriority="20" w:unhideWhenUsed="0" w:qFormat="1"/>
-    <w:lsdException w:name="Table Grid" w:semiHidden="0" w:uiPriority="59" w:unhideWhenUsed="0"/>
+    <w:lsdException w:name="Table Grid" w:uiPriority="59"/>
     <w:lsdException w:name="Placeholder Text" w:unhideWhenUsed="0"/>
     <w:lsdException w:name="No Spacing" w:semiHidden="0" w:uiPriority="1" w:unhideWhenUsed="0" w:qFormat="1"/>
     <w:lsdException w:name="Light Shading" w:semiHidden="0" w:uiPriority="60" w:unhideWhenUsed="0"/>
@@ -3423,10 +4568,8 @@
     <w:qFormat/>
     <w:rsid w:val="00D116CD"/>
     <w:pPr>
-      <w:numPr>
-        <w:numId w:val="1"/>
-      </w:numPr>
       <w:spacing w:before="240"/>
+      <w:ind w:firstLine="0"/>
       <w:outlineLvl w:val="0"/>
     </w:pPr>
     <w:rPr>
@@ -3580,6 +4723,14 @@
       <w:noProof/>
       <w:lang w:eastAsia="pt-BR"/>
     </w:rPr>
+  </w:style>
+  <w:style w:type="paragraph" w:styleId="SemEspaamento">
+    <w:name w:val="No Spacing"/>
+    <w:aliases w:val="Legendas"/>
+    <w:basedOn w:val="Legenda"/>
+    <w:uiPriority w:val="1"/>
+    <w:qFormat/>
+    <w:rsid w:val="00D90935"/>
   </w:style>
 </w:styles>
 </file>
@@ -3874,7 +5025,7 @@
 </file>
 
 <file path=customXml/itemProps1.xml><?xml version="1.0" encoding="utf-8"?>
-<ds:datastoreItem xmlns:ds="http://schemas.openxmlformats.org/officeDocument/2006/customXml" ds:itemID="{E035BEFB-C3FE-459E-9EEA-8DFB99132F3F}">
+<ds:datastoreItem xmlns:ds="http://schemas.openxmlformats.org/officeDocument/2006/customXml" ds:itemID="{A624089C-D901-425B-A882-500C0269110A}">
   <ds:schemaRefs>
     <ds:schemaRef ds:uri="http://schemas.openxmlformats.org/officeDocument/2006/bibliography"/>
   </ds:schemaRefs>

</xml_diff>

<commit_message>
Fix #8 Revisa legedas
</commit_message>
<xml_diff>
--- a/Apêndices/Apêndice D (Diagramas).docx
+++ b/Apêndices/Apêndice D (Diagramas).docx
@@ -11,6 +11,7 @@
         </w:numPr>
         <w:jc w:val="left"/>
       </w:pPr>
+      <w:bookmarkStart w:id="0" w:name="_GoBack"/>
       <w:r>
         <w:t>Apêndice D</w:t>
       </w:r>
@@ -18,6 +19,7 @@
         <w:t xml:space="preserve"> – DIAGRAMAS DE MODELAGEM</w:t>
       </w:r>
     </w:p>
+    <w:bookmarkEnd w:id="0"/>
     <w:p>
       <w:pPr>
         <w:rPr>
@@ -1902,13 +1904,7 @@
         <w:rPr>
           <w:b/>
         </w:rPr>
-        <w:instrText xml:space="preserve"> STYL</w:instrText>
-      </w:r>
-      <w:r>
-        <w:rPr>
-          <w:b/>
-        </w:rPr>
-        <w:instrText xml:space="preserve">EREF 1 \s </w:instrText>
+        <w:instrText xml:space="preserve"> STYLEREF 1 \s </w:instrText>
       </w:r>
       <w:r>
         <w:rPr>
@@ -3644,14 +3640,12 @@
       <w:pPr>
         <w:pStyle w:val="Imagem"/>
       </w:pPr>
-      <w:bookmarkStart w:id="0" w:name="_GoBack"/>
-      <w:bookmarkEnd w:id="0"/>
     </w:p>
     <w:sectPr>
       <w:headerReference w:type="default" r:id="rId33"/>
       <w:pgSz w:w="11906" w:h="16838"/>
       <w:pgMar w:top="1701" w:right="1134" w:bottom="1134" w:left="1701" w:header="708" w:footer="708" w:gutter="0"/>
-      <w:pgNumType w:start="159"/>
+      <w:pgNumType w:start="142"/>
       <w:cols w:space="708"/>
       <w:docGrid w:linePitch="360"/>
     </w:sectPr>
@@ -3737,7 +3731,7 @@
             <w:noProof/>
             <w:sz w:val="20"/>
           </w:rPr>
-          <w:t>181</w:t>
+          <w:t>164</w:t>
         </w:r>
         <w:r>
           <w:rPr>
@@ -5025,7 +5019,7 @@
 </file>
 
 <file path=customXml/itemProps1.xml><?xml version="1.0" encoding="utf-8"?>
-<ds:datastoreItem xmlns:ds="http://schemas.openxmlformats.org/officeDocument/2006/customXml" ds:itemID="{A624089C-D901-425B-A882-500C0269110A}">
+<ds:datastoreItem xmlns:ds="http://schemas.openxmlformats.org/officeDocument/2006/customXml" ds:itemID="{4FB4174E-FDB3-40B5-96B9-92EC0BB57370}">
   <ds:schemaRefs>
     <ds:schemaRef ds:uri="http://schemas.openxmlformats.org/officeDocument/2006/bibliography"/>
   </ds:schemaRefs>

</xml_diff>